<commit_message>
Opis modelu logicznego w dokumentacji
</commit_message>
<xml_diff>
--- a/Salon samochodowy.docx
+++ b/Salon samochodowy.docx
@@ -15288,12 +15288,6 @@
         <w:gridCol w:w="1302"/>
       </w:tblGrid>
       <w:tr>
-        <w:tblPrEx>
-          <w:tblCellMar>
-            <w:top w:w="0" w:type="dxa"/>
-            <w:bottom w:w="0" w:type="dxa"/>
-          </w:tblCellMar>
-        </w:tblPrEx>
         <w:trPr>
           <w:trHeight w:val="20"/>
           <w:jc w:val="center"/>
@@ -15517,12 +15511,6 @@
         </w:tc>
       </w:tr>
       <w:tr>
-        <w:tblPrEx>
-          <w:tblCellMar>
-            <w:top w:w="0" w:type="dxa"/>
-            <w:bottom w:w="0" w:type="dxa"/>
-          </w:tblCellMar>
-        </w:tblPrEx>
         <w:trPr>
           <w:trHeight w:val="20"/>
           <w:jc w:val="center"/>
@@ -15688,12 +15676,6 @@
         </w:tc>
       </w:tr>
       <w:tr>
-        <w:tblPrEx>
-          <w:tblCellMar>
-            <w:top w:w="0" w:type="dxa"/>
-            <w:bottom w:w="0" w:type="dxa"/>
-          </w:tblCellMar>
-        </w:tblPrEx>
         <w:trPr>
           <w:trHeight w:val="20"/>
           <w:jc w:val="center"/>
@@ -15859,12 +15841,6 @@
         </w:tc>
       </w:tr>
       <w:tr>
-        <w:tblPrEx>
-          <w:tblCellMar>
-            <w:top w:w="0" w:type="dxa"/>
-            <w:bottom w:w="0" w:type="dxa"/>
-          </w:tblCellMar>
-        </w:tblPrEx>
         <w:trPr>
           <w:trHeight w:val="20"/>
           <w:jc w:val="center"/>
@@ -16021,12 +15997,6 @@
         </w:tc>
       </w:tr>
       <w:tr>
-        <w:tblPrEx>
-          <w:tblCellMar>
-            <w:top w:w="0" w:type="dxa"/>
-            <w:bottom w:w="0" w:type="dxa"/>
-          </w:tblCellMar>
-        </w:tblPrEx>
         <w:trPr>
           <w:trHeight w:val="20"/>
           <w:jc w:val="center"/>
@@ -16174,12 +16144,6 @@
         </w:tc>
       </w:tr>
       <w:tr>
-        <w:tblPrEx>
-          <w:tblCellMar>
-            <w:top w:w="0" w:type="dxa"/>
-            <w:bottom w:w="0" w:type="dxa"/>
-          </w:tblCellMar>
-        </w:tblPrEx>
         <w:trPr>
           <w:trHeight w:val="20"/>
           <w:jc w:val="center"/>
@@ -16345,12 +16309,6 @@
         </w:tc>
       </w:tr>
       <w:tr>
-        <w:tblPrEx>
-          <w:tblCellMar>
-            <w:top w:w="0" w:type="dxa"/>
-            <w:bottom w:w="0" w:type="dxa"/>
-          </w:tblCellMar>
-        </w:tblPrEx>
         <w:trPr>
           <w:trHeight w:val="20"/>
           <w:jc w:val="center"/>
@@ -16498,12 +16456,6 @@
         </w:tc>
       </w:tr>
       <w:tr>
-        <w:tblPrEx>
-          <w:tblCellMar>
-            <w:top w:w="0" w:type="dxa"/>
-            <w:bottom w:w="0" w:type="dxa"/>
-          </w:tblCellMar>
-        </w:tblPrEx>
         <w:trPr>
           <w:trHeight w:val="20"/>
           <w:jc w:val="center"/>
@@ -16687,12 +16639,6 @@
         </w:tc>
       </w:tr>
       <w:tr>
-        <w:tblPrEx>
-          <w:tblCellMar>
-            <w:top w:w="0" w:type="dxa"/>
-            <w:bottom w:w="0" w:type="dxa"/>
-          </w:tblCellMar>
-        </w:tblPrEx>
         <w:trPr>
           <w:trHeight w:val="20"/>
           <w:jc w:val="center"/>
@@ -16858,12 +16804,6 @@
         </w:tc>
       </w:tr>
       <w:tr>
-        <w:tblPrEx>
-          <w:tblCellMar>
-            <w:top w:w="0" w:type="dxa"/>
-            <w:bottom w:w="0" w:type="dxa"/>
-          </w:tblCellMar>
-        </w:tblPrEx>
         <w:trPr>
           <w:trHeight w:val="20"/>
           <w:jc w:val="center"/>
@@ -17011,12 +16951,6 @@
         </w:tc>
       </w:tr>
       <w:tr>
-        <w:tblPrEx>
-          <w:tblCellMar>
-            <w:top w:w="0" w:type="dxa"/>
-            <w:bottom w:w="0" w:type="dxa"/>
-          </w:tblCellMar>
-        </w:tblPrEx>
         <w:trPr>
           <w:trHeight w:val="20"/>
           <w:jc w:val="center"/>
@@ -17166,12 +17100,6 @@
         </w:tc>
       </w:tr>
       <w:tr>
-        <w:tblPrEx>
-          <w:tblCellMar>
-            <w:top w:w="0" w:type="dxa"/>
-            <w:bottom w:w="0" w:type="dxa"/>
-          </w:tblCellMar>
-        </w:tblPrEx>
         <w:trPr>
           <w:trHeight w:val="20"/>
           <w:jc w:val="center"/>
@@ -17321,12 +17249,6 @@
         </w:tc>
       </w:tr>
       <w:tr>
-        <w:tblPrEx>
-          <w:tblCellMar>
-            <w:top w:w="0" w:type="dxa"/>
-            <w:bottom w:w="0" w:type="dxa"/>
-          </w:tblCellMar>
-        </w:tblPrEx>
         <w:trPr>
           <w:trHeight w:val="20"/>
           <w:jc w:val="center"/>
@@ -17988,6 +17910,9 @@
         <w:jc w:val="center"/>
       </w:pPr>
       <w:r>
+        <w:rPr>
+          <w:noProof/>
+        </w:rPr>
         <w:drawing>
           <wp:inline distT="0" distB="0" distL="0" distR="0" wp14:anchorId="765195DF" wp14:editId="5FD76BF6">
             <wp:extent cx="8317153" cy="4980929"/>
@@ -18040,22 +17965,351 @@
         <w:t>Model Logiczny</w:t>
       </w:r>
     </w:p>
+    <w:p>
+      <w:pPr>
+        <w:pStyle w:val="Nagwek2"/>
+      </w:pPr>
+      <w:r>
+        <w:t>Charakterystyka modelu relacyjnego</w:t>
+      </w:r>
+    </w:p>
+    <w:p/>
+    <w:p>
+      <w:r>
+        <w:t xml:space="preserve">Model logiczny utworzyliśmy w programie </w:t>
+      </w:r>
+      <w:proofErr w:type="spellStart"/>
+      <w:r>
+        <w:t>Toad</w:t>
+      </w:r>
+      <w:proofErr w:type="spellEnd"/>
+      <w:r>
+        <w:t xml:space="preserve"> </w:t>
+      </w:r>
+      <w:r>
+        <w:t>Data Modeler</w:t>
+      </w:r>
+      <w:r>
+        <w:t>.</w:t>
+      </w:r>
+      <w:r>
+        <w:t xml:space="preserve"> W celu otrzymania modelu logicznego, </w:t>
+      </w:r>
+      <w:r>
+        <w:t xml:space="preserve">usunęliśmy niekompatybilności </w:t>
+      </w:r>
+      <w:r>
+        <w:t>z modelem relacyjnym, między innymi związki wielu do wielu</w:t>
+      </w:r>
+      <w:r>
+        <w:t>.</w:t>
+      </w:r>
+      <w:r>
+        <w:t xml:space="preserve"> Dodaliśmy w tym celu tablice </w:t>
+      </w:r>
+      <w:proofErr w:type="spellStart"/>
+      <w:r>
+        <w:t>bridge’ujące</w:t>
+      </w:r>
+      <w:proofErr w:type="spellEnd"/>
+      <w:r>
+        <w:t xml:space="preserve"> Zmieniliśmy nazwy encji </w:t>
+      </w:r>
+      <w:r>
+        <w:t xml:space="preserve">z liczby pojedynczej na liczbę mnogą. </w:t>
+      </w:r>
+      <w:r>
+        <w:t>Każda z encji zawiera klucz główny</w:t>
+      </w:r>
+      <w:r>
+        <w:t xml:space="preserve"> </w:t>
+      </w:r>
+      <w:r>
+        <w:t xml:space="preserve">oraz różne atrybuty. </w:t>
+      </w:r>
+      <w:r>
+        <w:t>Przy za</w:t>
+      </w:r>
+      <w:r>
+        <w:t>mianie modelu konceptualnego na relacyjny kluczowa była normalizacja</w:t>
+      </w:r>
+      <w:r>
+        <w:t xml:space="preserve"> oraz</w:t>
+      </w:r>
+      <w:r>
+        <w:t xml:space="preserve"> zwrócenie uwagi</w:t>
+      </w:r>
+      <w:r>
+        <w:t>,</w:t>
+      </w:r>
+      <w:r>
+        <w:t xml:space="preserve"> czy nie występują pułapki wa</w:t>
+      </w:r>
+      <w:r>
+        <w:t>hadłowe, bądź szczelinowe.</w:t>
+      </w:r>
+      <w:r>
+        <w:t xml:space="preserve"> Dodaliśmy również dziedziny w celu </w:t>
+      </w:r>
+      <w:r>
+        <w:t>utrzymania większej integralności typ</w:t>
+      </w:r>
+      <w:r>
+        <w:t>ów</w:t>
+      </w:r>
+      <w:r>
+        <w:t xml:space="preserve"> danych.</w:t>
+      </w:r>
+    </w:p>
     <w:p/>
     <w:p>
       <w:pPr>
         <w:pStyle w:val="Nagwek2"/>
       </w:pPr>
       <w:r>
-        <w:t>Charakterystyka modelu relacyjnego</w:t>
+        <w:t xml:space="preserve">Usunięcie właściwości </w:t>
+      </w:r>
+      <w:r>
+        <w:t xml:space="preserve">niekompatybilnych z modelem relacyjnym </w:t>
       </w:r>
     </w:p>
     <w:p/>
+    <w:p>
+      <w:pPr>
+        <w:pStyle w:val="Nagwek3"/>
+      </w:pPr>
+      <w:r>
+        <w:t>Usunięcie związków wielu do wielu</w:t>
+      </w:r>
+    </w:p>
+    <w:p/>
+    <w:p>
+      <w:r>
+        <w:t xml:space="preserve">W naszym modelu konceptualnym występowało dosyć sporo związków wielu do wielu. </w:t>
+      </w:r>
+      <w:r>
+        <w:t xml:space="preserve">W celu ich usunięcia dodaliśmy tablice </w:t>
+      </w:r>
+      <w:proofErr w:type="spellStart"/>
+      <w:r>
+        <w:t>bridge</w:t>
+      </w:r>
+      <w:r>
+        <w:t>’ujące</w:t>
+      </w:r>
+      <w:proofErr w:type="spellEnd"/>
+      <w:r>
+        <w:t>.</w:t>
+      </w:r>
+      <w:r>
+        <w:t xml:space="preserve"> Zawierają one klucze główne encji rodzica i encji dziecka.</w:t>
+      </w:r>
+    </w:p>
+    <w:p>
+      <w:r>
+        <w:rPr>
+          <w:noProof/>
+        </w:rPr>
+        <w:drawing>
+          <wp:inline distT="0" distB="0" distL="0" distR="0" wp14:anchorId="6BC6CD44" wp14:editId="3B790E04">
+            <wp:extent cx="5760720" cy="3642360"/>
+            <wp:effectExtent l="0" t="0" r="0" b="0"/>
+            <wp:docPr id="2" name="Obraz 2"/>
+            <wp:cNvGraphicFramePr>
+              <a:graphicFrameLocks xmlns:a="http://schemas.openxmlformats.org/drawingml/2006/main" noChangeAspect="1"/>
+            </wp:cNvGraphicFramePr>
+            <a:graphic xmlns:a="http://schemas.openxmlformats.org/drawingml/2006/main">
+              <a:graphicData uri="http://schemas.openxmlformats.org/drawingml/2006/picture">
+                <pic:pic xmlns:pic="http://schemas.openxmlformats.org/drawingml/2006/picture">
+                  <pic:nvPicPr>
+                    <pic:cNvPr id="2" name="Przechwytywanie2.PNG"/>
+                    <pic:cNvPicPr/>
+                  </pic:nvPicPr>
+                  <pic:blipFill>
+                    <a:blip r:embed="rId9">
+                      <a:extLst>
+                        <a:ext uri="{28A0092B-C50C-407E-A947-70E740481C1C}">
+                          <a14:useLocalDpi xmlns:a14="http://schemas.microsoft.com/office/drawing/2010/main" val="0"/>
+                        </a:ext>
+                      </a:extLst>
+                    </a:blip>
+                    <a:stretch>
+                      <a:fillRect/>
+                    </a:stretch>
+                  </pic:blipFill>
+                  <pic:spPr>
+                    <a:xfrm>
+                      <a:off x="0" y="0"/>
+                      <a:ext cx="5760720" cy="3642360"/>
+                    </a:xfrm>
+                    <a:prstGeom prst="rect">
+                      <a:avLst/>
+                    </a:prstGeom>
+                  </pic:spPr>
+                </pic:pic>
+              </a:graphicData>
+            </a:graphic>
+          </wp:inline>
+        </w:drawing>
+      </w:r>
+    </w:p>
+    <w:p/>
+    <w:p>
+      <w:r>
+        <w:rPr>
+          <w:noProof/>
+        </w:rPr>
+        <w:lastRenderedPageBreak/>
+        <w:drawing>
+          <wp:anchor distT="0" distB="0" distL="114300" distR="114300" simplePos="0" relativeHeight="251662336" behindDoc="0" locked="0" layoutInCell="1" allowOverlap="1" wp14:anchorId="20EA9588" wp14:editId="2370DCEB">
+            <wp:simplePos x="0" y="0"/>
+            <wp:positionH relativeFrom="column">
+              <wp:posOffset>-656590</wp:posOffset>
+            </wp:positionH>
+            <wp:positionV relativeFrom="paragraph">
+              <wp:posOffset>0</wp:posOffset>
+            </wp:positionV>
+            <wp:extent cx="6955155" cy="5184140"/>
+            <wp:effectExtent l="0" t="0" r="0" b="0"/>
+            <wp:wrapSquare wrapText="bothSides"/>
+            <wp:docPr id="3" name="Obraz 3"/>
+            <wp:cNvGraphicFramePr>
+              <a:graphicFrameLocks xmlns:a="http://schemas.openxmlformats.org/drawingml/2006/main" noChangeAspect="1"/>
+            </wp:cNvGraphicFramePr>
+            <a:graphic xmlns:a="http://schemas.openxmlformats.org/drawingml/2006/main">
+              <a:graphicData uri="http://schemas.openxmlformats.org/drawingml/2006/picture">
+                <pic:pic xmlns:pic="http://schemas.openxmlformats.org/drawingml/2006/picture">
+                  <pic:nvPicPr>
+                    <pic:cNvPr id="3" name="Przechwytywanie.PNG"/>
+                    <pic:cNvPicPr/>
+                  </pic:nvPicPr>
+                  <pic:blipFill>
+                    <a:blip r:embed="rId10">
+                      <a:extLst>
+                        <a:ext uri="{28A0092B-C50C-407E-A947-70E740481C1C}">
+                          <a14:useLocalDpi xmlns:a14="http://schemas.microsoft.com/office/drawing/2010/main" val="0"/>
+                        </a:ext>
+                      </a:extLst>
+                    </a:blip>
+                    <a:stretch>
+                      <a:fillRect/>
+                    </a:stretch>
+                  </pic:blipFill>
+                  <pic:spPr>
+                    <a:xfrm>
+                      <a:off x="0" y="0"/>
+                      <a:ext cx="6955155" cy="5184140"/>
+                    </a:xfrm>
+                    <a:prstGeom prst="rect">
+                      <a:avLst/>
+                    </a:prstGeom>
+                  </pic:spPr>
+                </pic:pic>
+              </a:graphicData>
+            </a:graphic>
+            <wp14:sizeRelH relativeFrom="margin">
+              <wp14:pctWidth>0</wp14:pctWidth>
+            </wp14:sizeRelH>
+            <wp14:sizeRelV relativeFrom="margin">
+              <wp14:pctHeight>0</wp14:pctHeight>
+            </wp14:sizeRelV>
+          </wp:anchor>
+        </w:drawing>
+      </w:r>
+    </w:p>
+    <w:p>
+      <w:pPr>
+        <w:pStyle w:val="Nagwek3"/>
+      </w:pPr>
+      <w:r>
+        <w:t xml:space="preserve">Usunięcie specjalizacji </w:t>
+      </w:r>
+    </w:p>
+    <w:p/>
+    <w:p>
+      <w:r>
+        <w:t>Spec</w:t>
+      </w:r>
+      <w:r>
+        <w:t>jalizacje</w:t>
+      </w:r>
+      <w:r>
+        <w:t xml:space="preserve"> Usługi</w:t>
+      </w:r>
+      <w:r>
+        <w:t xml:space="preserve"> z modelu konceptualnego zastąpiliśmy poniższymi relacjami</w:t>
+      </w:r>
+      <w:r>
+        <w:t>.</w:t>
+      </w:r>
+    </w:p>
+    <w:p>
+      <w:r>
+        <w:rPr>
+          <w:noProof/>
+        </w:rPr>
+        <w:lastRenderedPageBreak/>
+        <w:drawing>
+          <wp:inline distT="0" distB="0" distL="0" distR="0" wp14:anchorId="455E1DA3" wp14:editId="4F705A9F">
+            <wp:extent cx="5760720" cy="3555365"/>
+            <wp:effectExtent l="0" t="0" r="0" b="6985"/>
+            <wp:docPr id="4" name="Obraz 4"/>
+            <wp:cNvGraphicFramePr>
+              <a:graphicFrameLocks xmlns:a="http://schemas.openxmlformats.org/drawingml/2006/main" noChangeAspect="1"/>
+            </wp:cNvGraphicFramePr>
+            <a:graphic xmlns:a="http://schemas.openxmlformats.org/drawingml/2006/main">
+              <a:graphicData uri="http://schemas.openxmlformats.org/drawingml/2006/picture">
+                <pic:pic xmlns:pic="http://schemas.openxmlformats.org/drawingml/2006/picture">
+                  <pic:nvPicPr>
+                    <pic:cNvPr id="1" name=""/>
+                    <pic:cNvPicPr/>
+                  </pic:nvPicPr>
+                  <pic:blipFill>
+                    <a:blip r:embed="rId11"/>
+                    <a:stretch>
+                      <a:fillRect/>
+                    </a:stretch>
+                  </pic:blipFill>
+                  <pic:spPr>
+                    <a:xfrm>
+                      <a:off x="0" y="0"/>
+                      <a:ext cx="5760720" cy="3555365"/>
+                    </a:xfrm>
+                    <a:prstGeom prst="rect">
+                      <a:avLst/>
+                    </a:prstGeom>
+                  </pic:spPr>
+                </pic:pic>
+              </a:graphicData>
+            </a:graphic>
+          </wp:inline>
+        </w:drawing>
+      </w:r>
+    </w:p>
+    <w:p/>
+    <w:p>
+      <w:pPr>
+        <w:pStyle w:val="Nagwek3"/>
+      </w:pPr>
+      <w:r>
+        <w:t>Pułapki szczelinowe</w:t>
+      </w:r>
+    </w:p>
+    <w:p/>
+    <w:p>
+      <w:pPr>
+        <w:pStyle w:val="Nagwek3"/>
+      </w:pPr>
+      <w:r>
+        <w:t xml:space="preserve">Pułapki wahadłowe </w:t>
+      </w:r>
+    </w:p>
     <w:p>
       <w:bookmarkStart w:id="0" w:name="_GoBack"/>
       <w:bookmarkEnd w:id="0"/>
     </w:p>
     <w:sectPr>
-      <w:footerReference w:type="default" r:id="rId9"/>
+      <w:footerReference w:type="default" r:id="rId12"/>
       <w:pgSz w:w="11906" w:h="16838"/>
       <w:pgMar w:top="1417" w:right="1417" w:bottom="1417" w:left="1417" w:header="708" w:footer="708" w:gutter="0"/>
       <w:pgNumType w:start="0"/>
@@ -18102,6 +18356,7 @@
         <w:docPartUnique/>
       </w:docPartObj>
     </w:sdtPr>
+    <w:sdtEndPr/>
     <w:sdtContent>
       <w:p>
         <w:pPr>
@@ -19891,6 +20146,7 @@
   <w:style w:type="character" w:default="1" w:styleId="Domylnaczcionkaakapitu">
     <w:name w:val="Default Paragraph Font"/>
     <w:uiPriority w:val="1"/>
+    <w:semiHidden/>
     <w:unhideWhenUsed/>
   </w:style>
   <w:style w:type="table" w:default="1" w:styleId="Standardowy">
@@ -20519,7 +20775,7 @@
 </file>
 
 <file path=customXml/itemProps1.xml><?xml version="1.0" encoding="utf-8"?>
-<ds:datastoreItem xmlns:ds="http://schemas.openxmlformats.org/officeDocument/2006/customXml" ds:itemID="{C9C1F46D-2804-4F3F-889F-EE519F222BFA}">
+<ds:datastoreItem xmlns:ds="http://schemas.openxmlformats.org/officeDocument/2006/customXml" ds:itemID="{8C1FB128-85E9-4005-8237-84876AC1111B}">
   <ds:schemaRefs>
     <ds:schemaRef ds:uri="http://schemas.openxmlformats.org/officeDocument/2006/bibliography"/>
   </ds:schemaRefs>

</xml_diff>

<commit_message>
Dopisanie paru zadań w relacjach
</commit_message>
<xml_diff>
--- a/Salon samochodowy.docx
+++ b/Salon samochodowy.docx
@@ -153,7 +153,6 @@
                                     <w:dataBinding w:prefixMappings="xmlns:ns0='http://purl.org/dc/elements/1.1/' xmlns:ns1='http://schemas.openxmlformats.org/package/2006/metadata/core-properties' " w:xpath="/ns1:coreProperties[1]/ns0:subject[1]" w:storeItemID="{6C3C8BC8-F283-45AE-878A-BAB7291924A1}"/>
                                     <w:text/>
                                   </w:sdtPr>
-                                  <w:sdtEndPr/>
                                   <w:sdtContent>
                                     <w:r>
                                       <w:rPr>
@@ -265,7 +264,6 @@
                               <w:dataBinding w:prefixMappings="xmlns:ns0='http://purl.org/dc/elements/1.1/' xmlns:ns1='http://schemas.openxmlformats.org/package/2006/metadata/core-properties' " w:xpath="/ns1:coreProperties[1]/ns0:subject[1]" w:storeItemID="{6C3C8BC8-F283-45AE-878A-BAB7291924A1}"/>
                               <w:text/>
                             </w:sdtPr>
-                            <w:sdtEndPr/>
                             <w:sdtContent>
                               <w:r>
                                 <w:rPr>
@@ -902,7 +900,6 @@
                                     <w:dataBinding w:prefixMappings="xmlns:ns0='http://schemas.openxmlformats.org/officeDocument/2006/extended-properties' " w:xpath="/ns0:Properties[1]/ns0:Company[1]" w:storeItemID="{6668398D-A668-4E3E-A5EB-62B293D839F1}"/>
                                     <w:text/>
                                   </w:sdtPr>
-                                  <w:sdtEndPr/>
                                   <w:sdtContent>
                                     <w:r>
                                       <w:rPr>
@@ -928,7 +925,6 @@
                                   <w:dataBinding w:prefixMappings="xmlns:ns0='http://purl.org/dc/elements/1.1/' xmlns:ns1='http://schemas.openxmlformats.org/package/2006/metadata/core-properties' " w:xpath="/ns1:coreProperties[1]/ns1:category[1]" w:storeItemID="{6C3C8BC8-F283-45AE-878A-BAB7291924A1}"/>
                                   <w:text/>
                                 </w:sdtPr>
-                                <w:sdtEndPr/>
                                 <w:sdtContent>
                                   <w:p>
                                     <w:pPr>
@@ -999,7 +995,6 @@
                               <w:dataBinding w:prefixMappings="xmlns:ns0='http://schemas.openxmlformats.org/officeDocument/2006/extended-properties' " w:xpath="/ns0:Properties[1]/ns0:Company[1]" w:storeItemID="{6668398D-A668-4E3E-A5EB-62B293D839F1}"/>
                               <w:text/>
                             </w:sdtPr>
-                            <w:sdtEndPr/>
                             <w:sdtContent>
                               <w:r>
                                 <w:rPr>
@@ -1025,7 +1020,6 @@
                             <w:dataBinding w:prefixMappings="xmlns:ns0='http://purl.org/dc/elements/1.1/' xmlns:ns1='http://schemas.openxmlformats.org/package/2006/metadata/core-properties' " w:xpath="/ns1:coreProperties[1]/ns1:category[1]" w:storeItemID="{6C3C8BC8-F283-45AE-878A-BAB7291924A1}"/>
                             <w:text/>
                           </w:sdtPr>
-                          <w:sdtEndPr/>
                           <w:sdtContent>
                             <w:p>
                               <w:pPr>
@@ -15092,29 +15086,8 @@
       </w:r>
     </w:p>
     <w:p>
-      <w:pPr>
-        <w:pStyle w:val="Akapitzlist"/>
-        <w:numPr>
-          <w:ilvl w:val="0"/>
-          <w:numId w:val="8"/>
-        </w:numPr>
-      </w:pPr>
-      <w:r>
-        <w:t xml:space="preserve">Salon samochodowy – leasingodawca </w:t>
-      </w:r>
-      <w:r>
-        <w:t>??????????</w:t>
-      </w:r>
-    </w:p>
-    <w:p>
-      <w:r>
-        <w:t xml:space="preserve">Salon </w:t>
-      </w:r>
-      <w:r>
-        <w:t>może współpracować z kilkoma leasingo</w:t>
-      </w:r>
-      <w:r>
-        <w:t>dawcami, dan</w:t>
+      <w:r>
+        <w:t>Salon samochodowy ma w swojej ofercie wiele samochodów bądź żadnego np. w czasie remontu.</w:t>
       </w:r>
     </w:p>
     <w:p>
@@ -15126,6 +15099,29 @@
         </w:numPr>
       </w:pPr>
       <w:r>
+        <w:t xml:space="preserve">Salon samochodowy – leasingodawca </w:t>
+      </w:r>
+    </w:p>
+    <w:p>
+      <w:r>
+        <w:t xml:space="preserve">Salon </w:t>
+      </w:r>
+      <w:r>
+        <w:t>może współpracować z kilkoma leasingo</w:t>
+      </w:r>
+      <w:r>
+        <w:t xml:space="preserve">dawcami lub w ogóle nie oferować takiej usługi. </w:t>
+      </w:r>
+    </w:p>
+    <w:p>
+      <w:pPr>
+        <w:pStyle w:val="Akapitzlist"/>
+        <w:numPr>
+          <w:ilvl w:val="0"/>
+          <w:numId w:val="8"/>
+        </w:numPr>
+      </w:pPr>
+      <w:r>
         <w:t>Samochód – Model</w:t>
       </w:r>
     </w:p>
@@ -15166,19 +15162,22 @@
       <w:r>
         <w:t xml:space="preserve">Klient – samochód </w:t>
       </w:r>
-      <w:r>
-        <w:t>????</w:t>
-      </w:r>
-      <w:r>
-        <w:t>???</w:t>
-      </w:r>
     </w:p>
     <w:p>
       <w:r>
         <w:t xml:space="preserve">Klient </w:t>
       </w:r>
       <w:r>
-        <w:t>może kupić kilka samochodów lub wcale</w:t>
+        <w:t xml:space="preserve">może kupić kilka samochodów </w:t>
+      </w:r>
+      <w:r>
+        <w:t xml:space="preserve">(może kupić kilka od razu np. klient flotowy, lub kilka w dłuższym przedziale czasowym np. kolejne co 4-5 lat, chcemy mieć dane o  takim kliencie, żeby lepiej dopasować ofertę) </w:t>
+      </w:r>
+      <w:r>
+        <w:t>lub wcale</w:t>
+      </w:r>
+      <w:r>
+        <w:t xml:space="preserve"> (korzysta tylko z usług serwisowych)</w:t>
       </w:r>
       <w:r>
         <w:t xml:space="preserve">. </w:t>
@@ -15195,8 +15194,10 @@
       <w:r>
         <w:t xml:space="preserve">Klient – usługa </w:t>
       </w:r>
-      <w:r>
-        <w:t>????????</w:t>
+    </w:p>
+    <w:p>
+      <w:r>
+        <w:t xml:space="preserve">Klient może wykupić dowolną ilość usług lub żadną. Zbieramy tego typu dane, żeby lepiej do niego dopasować ofertę i mieć większą wiedzę o jego potrzebach. </w:t>
       </w:r>
     </w:p>
     <w:p>
@@ -15213,7 +15214,18 @@
     </w:p>
     <w:p>
       <w:r>
+        <w:br w:type="page"/>
+      </w:r>
+    </w:p>
+    <w:p>
+      <w:bookmarkStart w:id="0" w:name="_GoBack"/>
+      <w:bookmarkEnd w:id="0"/>
+      <w:r>
+        <w:lastRenderedPageBreak/>
         <w:t>Encje dziedziczące po encji usługa.</w:t>
+      </w:r>
+      <w:r>
+        <w:t xml:space="preserve"> Usługi te są wydzielone przede wszystkim po to, żeby wraz z rozwojem firmy coraz lepiej dopasowywać ofertę do klienta np. po przez zbieranie opinii od niego. </w:t>
       </w:r>
     </w:p>
     <w:p>
@@ -15326,7 +15338,6 @@
                 <w:bCs/>
                 <w:szCs w:val="24"/>
               </w:rPr>
-              <w:lastRenderedPageBreak/>
               <w:t>Relationship</w:t>
             </w:r>
             <w:proofErr w:type="spellEnd"/>
@@ -17477,6 +17488,7 @@
           </w:tcPr>
           <w:p>
             <w:r>
+              <w:lastRenderedPageBreak/>
               <w:t>Salon samochodowy</w:t>
             </w:r>
           </w:p>
@@ -17900,7 +17912,6 @@
         <w:pStyle w:val="Nagwek2"/>
       </w:pPr>
       <w:r>
-        <w:lastRenderedPageBreak/>
         <w:t>Schemat ER na poziomie konceptualnym</w:t>
       </w:r>
     </w:p>
@@ -17913,6 +17924,7 @@
         <w:rPr>
           <w:noProof/>
         </w:rPr>
+        <w:lastRenderedPageBreak/>
         <w:drawing>
           <wp:inline distT="0" distB="0" distL="0" distR="0" wp14:anchorId="765195DF" wp14:editId="5FD76BF6">
             <wp:extent cx="8317153" cy="4980929"/>
@@ -18304,10 +18316,7 @@
         <w:t xml:space="preserve">Pułapki wahadłowe </w:t>
       </w:r>
     </w:p>
-    <w:p>
-      <w:bookmarkStart w:id="0" w:name="_GoBack"/>
-      <w:bookmarkEnd w:id="0"/>
-    </w:p>
+    <w:p/>
     <w:sectPr>
       <w:footerReference w:type="default" r:id="rId12"/>
       <w:pgSz w:w="11906" w:h="16838"/>
@@ -18356,7 +18365,6 @@
         <w:docPartUnique/>
       </w:docPartObj>
     </w:sdtPr>
-    <w:sdtEndPr/>
     <w:sdtContent>
       <w:p>
         <w:pPr>
@@ -20775,7 +20783,7 @@
 </file>
 
 <file path=customXml/itemProps1.xml><?xml version="1.0" encoding="utf-8"?>
-<ds:datastoreItem xmlns:ds="http://schemas.openxmlformats.org/officeDocument/2006/customXml" ds:itemID="{8C1FB128-85E9-4005-8237-84876AC1111B}">
+<ds:datastoreItem xmlns:ds="http://schemas.openxmlformats.org/officeDocument/2006/customXml" ds:itemID="{ECE771FE-23CD-48C3-B646-117E78348A13}">
   <ds:schemaRefs>
     <ds:schemaRef ds:uri="http://schemas.openxmlformats.org/officeDocument/2006/bibliography"/>
   </ds:schemaRefs>

</xml_diff>

<commit_message>
Zrobione aż do normalizacji
</commit_message>
<xml_diff>
--- a/Salon samochodowy.docx
+++ b/Salon samochodowy.docx
@@ -153,7 +153,6 @@
                                     <w:dataBinding w:prefixMappings="xmlns:ns0='http://purl.org/dc/elements/1.1/' xmlns:ns1='http://schemas.openxmlformats.org/package/2006/metadata/core-properties' " w:xpath="/ns1:coreProperties[1]/ns0:subject[1]" w:storeItemID="{6C3C8BC8-F283-45AE-878A-BAB7291924A1}"/>
                                     <w:text/>
                                   </w:sdtPr>
-                                  <w:sdtEndPr/>
                                   <w:sdtContent>
                                     <w:r>
                                       <w:rPr>
@@ -265,7 +264,6 @@
                               <w:dataBinding w:prefixMappings="xmlns:ns0='http://purl.org/dc/elements/1.1/' xmlns:ns1='http://schemas.openxmlformats.org/package/2006/metadata/core-properties' " w:xpath="/ns1:coreProperties[1]/ns0:subject[1]" w:storeItemID="{6C3C8BC8-F283-45AE-878A-BAB7291924A1}"/>
                               <w:text/>
                             </w:sdtPr>
-                            <w:sdtEndPr/>
                             <w:sdtContent>
                               <w:r>
                                 <w:rPr>
@@ -902,7 +900,6 @@
                                     <w:dataBinding w:prefixMappings="xmlns:ns0='http://schemas.openxmlformats.org/officeDocument/2006/extended-properties' " w:xpath="/ns0:Properties[1]/ns0:Company[1]" w:storeItemID="{6668398D-A668-4E3E-A5EB-62B293D839F1}"/>
                                     <w:text/>
                                   </w:sdtPr>
-                                  <w:sdtEndPr/>
                                   <w:sdtContent>
                                     <w:r>
                                       <w:rPr>
@@ -928,7 +925,6 @@
                                   <w:dataBinding w:prefixMappings="xmlns:ns0='http://purl.org/dc/elements/1.1/' xmlns:ns1='http://schemas.openxmlformats.org/package/2006/metadata/core-properties' " w:xpath="/ns1:coreProperties[1]/ns1:category[1]" w:storeItemID="{6C3C8BC8-F283-45AE-878A-BAB7291924A1}"/>
                                   <w:text/>
                                 </w:sdtPr>
-                                <w:sdtEndPr/>
                                 <w:sdtContent>
                                   <w:p>
                                     <w:pPr>
@@ -999,7 +995,6 @@
                               <w:dataBinding w:prefixMappings="xmlns:ns0='http://schemas.openxmlformats.org/officeDocument/2006/extended-properties' " w:xpath="/ns0:Properties[1]/ns0:Company[1]" w:storeItemID="{6668398D-A668-4E3E-A5EB-62B293D839F1}"/>
                               <w:text/>
                             </w:sdtPr>
-                            <w:sdtEndPr/>
                             <w:sdtContent>
                               <w:r>
                                 <w:rPr>
@@ -1025,7 +1020,6 @@
                             <w:dataBinding w:prefixMappings="xmlns:ns0='http://purl.org/dc/elements/1.1/' xmlns:ns1='http://schemas.openxmlformats.org/package/2006/metadata/core-properties' " w:xpath="/ns1:coreProperties[1]/ns1:category[1]" w:storeItemID="{6C3C8BC8-F283-45AE-878A-BAB7291924A1}"/>
                             <w:text/>
                           </w:sdtPr>
-                          <w:sdtEndPr/>
                           <w:sdtContent>
                             <w:p>
                               <w:pPr>
@@ -3395,7 +3389,6 @@
                 <w:szCs w:val="24"/>
               </w:rPr>
             </w:pPr>
-            <w:proofErr w:type="spellStart"/>
             <w:r>
               <w:rPr>
                 <w:rFonts w:cs="Arial"/>
@@ -3403,19 +3396,30 @@
                 <w:bCs/>
                 <w:szCs w:val="24"/>
               </w:rPr>
-              <w:t>Attribute</w:t>
-            </w:r>
-            <w:proofErr w:type="spellEnd"/>
-            <w:r>
+              <w:t>Attribute Name</w:t>
+            </w:r>
+          </w:p>
+        </w:tc>
+        <w:tc>
+          <w:tcPr>
+            <w:tcW w:w="0" w:type="auto"/>
+            <w:shd w:val="pct10" w:color="auto" w:fill="auto"/>
+            <w:vAlign w:val="center"/>
+          </w:tcPr>
+          <w:p>
+            <w:pPr>
+              <w:keepNext/>
+              <w:autoSpaceDE w:val="0"/>
+              <w:autoSpaceDN w:val="0"/>
+              <w:adjustRightInd w:val="0"/>
+              <w:spacing w:after="0" w:line="240" w:lineRule="auto"/>
               <w:rPr>
                 <w:rFonts w:cs="Arial"/>
                 <w:b/>
                 <w:bCs/>
                 <w:szCs w:val="24"/>
               </w:rPr>
-              <w:t xml:space="preserve"> </w:t>
-            </w:r>
-            <w:proofErr w:type="spellStart"/>
+            </w:pPr>
             <w:r>
               <w:rPr>
                 <w:rFonts w:cs="Arial"/>
@@ -3423,9 +3427,8 @@
                 <w:bCs/>
                 <w:szCs w:val="24"/>
               </w:rPr>
-              <w:t>Name</w:t>
-            </w:r>
-            <w:proofErr w:type="spellEnd"/>
+              <w:t>Data Type</w:t>
+            </w:r>
           </w:p>
         </w:tc>
         <w:tc>
@@ -3455,85 +3458,39 @@
                 <w:bCs/>
                 <w:szCs w:val="24"/>
               </w:rPr>
-              <w:t xml:space="preserve">Data </w:t>
-            </w:r>
-            <w:proofErr w:type="spellStart"/>
-            <w:r>
+              <w:t>Mandatory</w:t>
+            </w:r>
+          </w:p>
+        </w:tc>
+        <w:tc>
+          <w:tcPr>
+            <w:tcW w:w="0" w:type="auto"/>
+            <w:shd w:val="pct10" w:color="auto" w:fill="auto"/>
+            <w:vAlign w:val="center"/>
+          </w:tcPr>
+          <w:p>
+            <w:pPr>
+              <w:keepNext/>
+              <w:autoSpaceDE w:val="0"/>
+              <w:autoSpaceDN w:val="0"/>
+              <w:adjustRightInd w:val="0"/>
+              <w:spacing w:after="0" w:line="240" w:lineRule="auto"/>
               <w:rPr>
                 <w:rFonts w:cs="Arial"/>
                 <w:b/>
                 <w:bCs/>
                 <w:szCs w:val="24"/>
               </w:rPr>
-              <w:t>Type</w:t>
-            </w:r>
-            <w:proofErr w:type="spellEnd"/>
-          </w:p>
-        </w:tc>
-        <w:tc>
-          <w:tcPr>
-            <w:tcW w:w="0" w:type="auto"/>
-            <w:shd w:val="pct10" w:color="auto" w:fill="auto"/>
-            <w:vAlign w:val="center"/>
-          </w:tcPr>
-          <w:p>
-            <w:pPr>
-              <w:keepNext/>
-              <w:autoSpaceDE w:val="0"/>
-              <w:autoSpaceDN w:val="0"/>
-              <w:adjustRightInd w:val="0"/>
-              <w:spacing w:after="0" w:line="240" w:lineRule="auto"/>
+            </w:pPr>
+            <w:r>
               <w:rPr>
                 <w:rFonts w:cs="Arial"/>
                 <w:b/>
                 <w:bCs/>
                 <w:szCs w:val="24"/>
               </w:rPr>
-            </w:pPr>
-            <w:proofErr w:type="spellStart"/>
-            <w:r>
-              <w:rPr>
-                <w:rFonts w:cs="Arial"/>
-                <w:b/>
-                <w:bCs/>
-                <w:szCs w:val="24"/>
-              </w:rPr>
-              <w:t>Mandatory</w:t>
-            </w:r>
-            <w:proofErr w:type="spellEnd"/>
-          </w:p>
-        </w:tc>
-        <w:tc>
-          <w:tcPr>
-            <w:tcW w:w="0" w:type="auto"/>
-            <w:shd w:val="pct10" w:color="auto" w:fill="auto"/>
-            <w:vAlign w:val="center"/>
-          </w:tcPr>
-          <w:p>
-            <w:pPr>
-              <w:keepNext/>
-              <w:autoSpaceDE w:val="0"/>
-              <w:autoSpaceDN w:val="0"/>
-              <w:adjustRightInd w:val="0"/>
-              <w:spacing w:after="0" w:line="240" w:lineRule="auto"/>
-              <w:rPr>
-                <w:rFonts w:cs="Arial"/>
-                <w:b/>
-                <w:bCs/>
-                <w:szCs w:val="24"/>
-              </w:rPr>
-            </w:pPr>
-            <w:proofErr w:type="spellStart"/>
-            <w:r>
-              <w:rPr>
-                <w:rFonts w:cs="Arial"/>
-                <w:b/>
-                <w:bCs/>
-                <w:szCs w:val="24"/>
-              </w:rPr>
               <w:t>Description</w:t>
             </w:r>
-            <w:proofErr w:type="spellEnd"/>
           </w:p>
         </w:tc>
       </w:tr>
@@ -3587,7 +3544,6 @@
                 <w:szCs w:val="24"/>
               </w:rPr>
             </w:pPr>
-            <w:proofErr w:type="spellStart"/>
             <w:r>
               <w:rPr>
                 <w:rFonts w:cs="Arial"/>
@@ -3595,7 +3551,6 @@
               </w:rPr>
               <w:t>Integer</w:t>
             </w:r>
-            <w:proofErr w:type="spellEnd"/>
           </w:p>
         </w:tc>
         <w:tc>
@@ -3704,21 +3659,12 @@
                 <w:szCs w:val="24"/>
               </w:rPr>
             </w:pPr>
-            <w:proofErr w:type="spellStart"/>
-            <w:r>
-              <w:rPr>
-                <w:rFonts w:cs="Arial"/>
-                <w:szCs w:val="24"/>
-              </w:rPr>
-              <w:t>VarChar</w:t>
-            </w:r>
-            <w:proofErr w:type="spellEnd"/>
-            <w:r>
-              <w:rPr>
-                <w:rFonts w:cs="Arial"/>
-                <w:szCs w:val="24"/>
-              </w:rPr>
-              <w:t>(30)</w:t>
+            <w:r>
+              <w:rPr>
+                <w:rFonts w:cs="Arial"/>
+                <w:szCs w:val="24"/>
+              </w:rPr>
+              <w:t>VarChar(30)</w:t>
             </w:r>
           </w:p>
         </w:tc>
@@ -3828,21 +3774,12 @@
                 <w:szCs w:val="24"/>
               </w:rPr>
             </w:pPr>
-            <w:proofErr w:type="spellStart"/>
-            <w:r>
-              <w:rPr>
-                <w:rFonts w:cs="Arial"/>
-                <w:szCs w:val="24"/>
-              </w:rPr>
-              <w:t>VarChar</w:t>
-            </w:r>
-            <w:proofErr w:type="spellEnd"/>
-            <w:r>
-              <w:rPr>
-                <w:rFonts w:cs="Arial"/>
-                <w:szCs w:val="24"/>
-              </w:rPr>
-              <w:t>(12)</w:t>
+            <w:r>
+              <w:rPr>
+                <w:rFonts w:cs="Arial"/>
+                <w:szCs w:val="24"/>
+              </w:rPr>
+              <w:t>VarChar(12)</w:t>
             </w:r>
           </w:p>
         </w:tc>
@@ -3950,21 +3887,12 @@
                 <w:szCs w:val="24"/>
               </w:rPr>
             </w:pPr>
-            <w:proofErr w:type="spellStart"/>
-            <w:r>
-              <w:rPr>
-                <w:rFonts w:cs="Arial"/>
-                <w:szCs w:val="24"/>
-              </w:rPr>
-              <w:t>VarChar</w:t>
-            </w:r>
-            <w:proofErr w:type="spellEnd"/>
-            <w:r>
-              <w:rPr>
-                <w:rFonts w:cs="Arial"/>
-                <w:szCs w:val="24"/>
-              </w:rPr>
-              <w:t>(30)</w:t>
+            <w:r>
+              <w:rPr>
+                <w:rFonts w:cs="Arial"/>
+                <w:szCs w:val="24"/>
+              </w:rPr>
+              <w:t>VarChar(30)</w:t>
             </w:r>
           </w:p>
         </w:tc>
@@ -4122,7 +4050,6 @@
                 <w:szCs w:val="24"/>
               </w:rPr>
             </w:pPr>
-            <w:proofErr w:type="spellStart"/>
             <w:r>
               <w:rPr>
                 <w:rFonts w:cs="Arial"/>
@@ -4130,29 +4057,8 @@
                 <w:bCs/>
                 <w:szCs w:val="24"/>
               </w:rPr>
-              <w:t>Attribute</w:t>
-            </w:r>
-            <w:proofErr w:type="spellEnd"/>
-            <w:r>
-              <w:rPr>
-                <w:rFonts w:cs="Arial"/>
-                <w:b/>
-                <w:bCs/>
-                <w:szCs w:val="24"/>
-              </w:rPr>
-              <w:t xml:space="preserve"> </w:t>
-            </w:r>
-            <w:proofErr w:type="spellStart"/>
-            <w:r>
-              <w:rPr>
-                <w:rFonts w:cs="Arial"/>
-                <w:b/>
-                <w:bCs/>
-                <w:szCs w:val="24"/>
-              </w:rPr>
-              <w:t>Name</w:t>
-            </w:r>
-            <w:proofErr w:type="spellEnd"/>
+              <w:t>Attribute Name</w:t>
+            </w:r>
           </w:p>
         </w:tc>
         <w:tc>
@@ -4185,19 +4091,8 @@
                 <w:bCs/>
                 <w:szCs w:val="24"/>
               </w:rPr>
-              <w:t xml:space="preserve">Data </w:t>
-            </w:r>
-            <w:proofErr w:type="spellStart"/>
-            <w:r>
-              <w:rPr>
-                <w:rFonts w:cs="Arial"/>
-                <w:b/>
-                <w:bCs/>
-                <w:szCs w:val="24"/>
-              </w:rPr>
-              <w:t>Type</w:t>
-            </w:r>
-            <w:proofErr w:type="spellEnd"/>
+              <w:t>Data Type</w:t>
+            </w:r>
           </w:p>
         </w:tc>
         <w:tc>
@@ -4223,7 +4118,6 @@
                 <w:szCs w:val="24"/>
               </w:rPr>
             </w:pPr>
-            <w:proofErr w:type="spellStart"/>
             <w:r>
               <w:rPr>
                 <w:rFonts w:cs="Arial"/>
@@ -4233,7 +4127,6 @@
               </w:rPr>
               <w:t>Mandatory</w:t>
             </w:r>
-            <w:proofErr w:type="spellEnd"/>
           </w:p>
         </w:tc>
         <w:tc>
@@ -4259,7 +4152,6 @@
                 <w:szCs w:val="24"/>
               </w:rPr>
             </w:pPr>
-            <w:proofErr w:type="spellStart"/>
             <w:r>
               <w:rPr>
                 <w:rFonts w:cs="Arial"/>
@@ -4269,7 +4161,6 @@
               </w:rPr>
               <w:t>Description</w:t>
             </w:r>
-            <w:proofErr w:type="spellEnd"/>
           </w:p>
         </w:tc>
       </w:tr>
@@ -4333,7 +4224,6 @@
                 <w:szCs w:val="24"/>
               </w:rPr>
             </w:pPr>
-            <w:proofErr w:type="spellStart"/>
             <w:r>
               <w:rPr>
                 <w:rFonts w:cs="Arial"/>
@@ -4341,7 +4231,6 @@
               </w:rPr>
               <w:t>Integer</w:t>
             </w:r>
-            <w:proofErr w:type="spellEnd"/>
           </w:p>
         </w:tc>
         <w:tc>
@@ -4450,7 +4339,6 @@
                 <w:szCs w:val="24"/>
               </w:rPr>
             </w:pPr>
-            <w:proofErr w:type="spellStart"/>
             <w:r>
               <w:rPr>
                 <w:rFonts w:cs="Arial"/>
@@ -4458,7 +4346,6 @@
               </w:rPr>
               <w:t>Date</w:t>
             </w:r>
-            <w:proofErr w:type="spellEnd"/>
           </w:p>
         </w:tc>
         <w:tc>
@@ -4686,7 +4573,6 @@
                 <w:szCs w:val="24"/>
               </w:rPr>
             </w:pPr>
-            <w:proofErr w:type="spellStart"/>
             <w:r>
               <w:rPr>
                 <w:rFonts w:cs="Arial"/>
@@ -4694,7 +4580,6 @@
               </w:rPr>
               <w:t>Integer</w:t>
             </w:r>
-            <w:proofErr w:type="spellEnd"/>
           </w:p>
         </w:tc>
         <w:tc>
@@ -4849,7 +4734,6 @@
                 <w:szCs w:val="24"/>
               </w:rPr>
             </w:pPr>
-            <w:proofErr w:type="spellStart"/>
             <w:r>
               <w:rPr>
                 <w:rFonts w:cs="Arial"/>
@@ -4857,19 +4741,30 @@
                 <w:bCs/>
                 <w:szCs w:val="24"/>
               </w:rPr>
-              <w:t>Attribute</w:t>
-            </w:r>
-            <w:proofErr w:type="spellEnd"/>
-            <w:r>
+              <w:t>Attribute Name</w:t>
+            </w:r>
+          </w:p>
+        </w:tc>
+        <w:tc>
+          <w:tcPr>
+            <w:tcW w:w="0" w:type="auto"/>
+            <w:shd w:val="pct10" w:color="auto" w:fill="auto"/>
+            <w:vAlign w:val="center"/>
+          </w:tcPr>
+          <w:p>
+            <w:pPr>
+              <w:keepNext/>
+              <w:autoSpaceDE w:val="0"/>
+              <w:autoSpaceDN w:val="0"/>
+              <w:adjustRightInd w:val="0"/>
+              <w:spacing w:after="0" w:line="240" w:lineRule="auto"/>
               <w:rPr>
                 <w:rFonts w:cs="Arial"/>
                 <w:b/>
                 <w:bCs/>
                 <w:szCs w:val="24"/>
               </w:rPr>
-              <w:t xml:space="preserve"> </w:t>
-            </w:r>
-            <w:proofErr w:type="spellStart"/>
+            </w:pPr>
             <w:r>
               <w:rPr>
                 <w:rFonts w:cs="Arial"/>
@@ -4877,9 +4772,8 @@
                 <w:bCs/>
                 <w:szCs w:val="24"/>
               </w:rPr>
-              <w:t>Name</w:t>
-            </w:r>
-            <w:proofErr w:type="spellEnd"/>
+              <w:t>Data Type</w:t>
+            </w:r>
           </w:p>
         </w:tc>
         <w:tc>
@@ -4909,85 +4803,39 @@
                 <w:bCs/>
                 <w:szCs w:val="24"/>
               </w:rPr>
-              <w:t xml:space="preserve">Data </w:t>
-            </w:r>
-            <w:proofErr w:type="spellStart"/>
-            <w:r>
+              <w:t>Mandatory</w:t>
+            </w:r>
+          </w:p>
+        </w:tc>
+        <w:tc>
+          <w:tcPr>
+            <w:tcW w:w="0" w:type="auto"/>
+            <w:shd w:val="pct10" w:color="auto" w:fill="auto"/>
+            <w:vAlign w:val="center"/>
+          </w:tcPr>
+          <w:p>
+            <w:pPr>
+              <w:keepNext/>
+              <w:autoSpaceDE w:val="0"/>
+              <w:autoSpaceDN w:val="0"/>
+              <w:adjustRightInd w:val="0"/>
+              <w:spacing w:after="0" w:line="240" w:lineRule="auto"/>
               <w:rPr>
                 <w:rFonts w:cs="Arial"/>
                 <w:b/>
                 <w:bCs/>
                 <w:szCs w:val="24"/>
               </w:rPr>
-              <w:t>Type</w:t>
-            </w:r>
-            <w:proofErr w:type="spellEnd"/>
-          </w:p>
-        </w:tc>
-        <w:tc>
-          <w:tcPr>
-            <w:tcW w:w="0" w:type="auto"/>
-            <w:shd w:val="pct10" w:color="auto" w:fill="auto"/>
-            <w:vAlign w:val="center"/>
-          </w:tcPr>
-          <w:p>
-            <w:pPr>
-              <w:keepNext/>
-              <w:autoSpaceDE w:val="0"/>
-              <w:autoSpaceDN w:val="0"/>
-              <w:adjustRightInd w:val="0"/>
-              <w:spacing w:after="0" w:line="240" w:lineRule="auto"/>
+            </w:pPr>
+            <w:r>
               <w:rPr>
                 <w:rFonts w:cs="Arial"/>
                 <w:b/>
                 <w:bCs/>
                 <w:szCs w:val="24"/>
               </w:rPr>
-            </w:pPr>
-            <w:proofErr w:type="spellStart"/>
-            <w:r>
-              <w:rPr>
-                <w:rFonts w:cs="Arial"/>
-                <w:b/>
-                <w:bCs/>
-                <w:szCs w:val="24"/>
-              </w:rPr>
-              <w:t>Mandatory</w:t>
-            </w:r>
-            <w:proofErr w:type="spellEnd"/>
-          </w:p>
-        </w:tc>
-        <w:tc>
-          <w:tcPr>
-            <w:tcW w:w="0" w:type="auto"/>
-            <w:shd w:val="pct10" w:color="auto" w:fill="auto"/>
-            <w:vAlign w:val="center"/>
-          </w:tcPr>
-          <w:p>
-            <w:pPr>
-              <w:keepNext/>
-              <w:autoSpaceDE w:val="0"/>
-              <w:autoSpaceDN w:val="0"/>
-              <w:adjustRightInd w:val="0"/>
-              <w:spacing w:after="0" w:line="240" w:lineRule="auto"/>
-              <w:rPr>
-                <w:rFonts w:cs="Arial"/>
-                <w:b/>
-                <w:bCs/>
-                <w:szCs w:val="24"/>
-              </w:rPr>
-            </w:pPr>
-            <w:proofErr w:type="spellStart"/>
-            <w:r>
-              <w:rPr>
-                <w:rFonts w:cs="Arial"/>
-                <w:b/>
-                <w:bCs/>
-                <w:szCs w:val="24"/>
-              </w:rPr>
               <w:t>Description</w:t>
             </w:r>
-            <w:proofErr w:type="spellEnd"/>
           </w:p>
         </w:tc>
       </w:tr>
@@ -5041,7 +4889,6 @@
                 <w:szCs w:val="24"/>
               </w:rPr>
             </w:pPr>
-            <w:proofErr w:type="spellStart"/>
             <w:r>
               <w:rPr>
                 <w:rFonts w:cs="Arial"/>
@@ -5049,7 +4896,6 @@
               </w:rPr>
               <w:t>Integer</w:t>
             </w:r>
-            <w:proofErr w:type="spellEnd"/>
           </w:p>
         </w:tc>
         <w:tc>
@@ -5158,21 +5004,12 @@
                 <w:szCs w:val="24"/>
               </w:rPr>
             </w:pPr>
-            <w:proofErr w:type="spellStart"/>
-            <w:r>
-              <w:rPr>
-                <w:rFonts w:cs="Arial"/>
-                <w:szCs w:val="24"/>
-              </w:rPr>
-              <w:t>VarChar</w:t>
-            </w:r>
-            <w:proofErr w:type="spellEnd"/>
-            <w:r>
-              <w:rPr>
-                <w:rFonts w:cs="Arial"/>
-                <w:szCs w:val="24"/>
-              </w:rPr>
-              <w:t>(20)</w:t>
+            <w:r>
+              <w:rPr>
+                <w:rFonts w:cs="Arial"/>
+                <w:szCs w:val="24"/>
+              </w:rPr>
+              <w:t>VarChar(20)</w:t>
             </w:r>
           </w:p>
         </w:tc>
@@ -5275,21 +5112,12 @@
                 <w:szCs w:val="24"/>
               </w:rPr>
             </w:pPr>
-            <w:proofErr w:type="spellStart"/>
-            <w:r>
-              <w:rPr>
-                <w:rFonts w:cs="Arial"/>
-                <w:szCs w:val="24"/>
-              </w:rPr>
-              <w:t>VarChar</w:t>
-            </w:r>
-            <w:proofErr w:type="spellEnd"/>
-            <w:r>
-              <w:rPr>
-                <w:rFonts w:cs="Arial"/>
-                <w:szCs w:val="24"/>
-              </w:rPr>
-              <w:t>(30)</w:t>
+            <w:r>
+              <w:rPr>
+                <w:rFonts w:cs="Arial"/>
+                <w:szCs w:val="24"/>
+              </w:rPr>
+              <w:t>VarChar(30)</w:t>
             </w:r>
           </w:p>
         </w:tc>
@@ -5392,7 +5220,6 @@
                 <w:szCs w:val="24"/>
               </w:rPr>
             </w:pPr>
-            <w:proofErr w:type="spellStart"/>
             <w:r>
               <w:rPr>
                 <w:rFonts w:cs="Arial"/>
@@ -5400,7 +5227,6 @@
               </w:rPr>
               <w:t>Integer</w:t>
             </w:r>
-            <w:proofErr w:type="spellEnd"/>
           </w:p>
         </w:tc>
         <w:tc>
@@ -5516,21 +5342,12 @@
                 <w:szCs w:val="24"/>
               </w:rPr>
             </w:pPr>
-            <w:proofErr w:type="spellStart"/>
-            <w:r>
-              <w:rPr>
-                <w:rFonts w:cs="Arial"/>
-                <w:szCs w:val="24"/>
-              </w:rPr>
-              <w:t>VarChar</w:t>
-            </w:r>
-            <w:proofErr w:type="spellEnd"/>
-            <w:r>
-              <w:rPr>
-                <w:rFonts w:cs="Arial"/>
-                <w:szCs w:val="24"/>
-              </w:rPr>
-              <w:t>(12)</w:t>
+            <w:r>
+              <w:rPr>
+                <w:rFonts w:cs="Arial"/>
+                <w:szCs w:val="24"/>
+              </w:rPr>
+              <w:t>VarChar(12)</w:t>
             </w:r>
           </w:p>
         </w:tc>
@@ -5654,21 +5471,12 @@
                 <w:szCs w:val="24"/>
               </w:rPr>
             </w:pPr>
-            <w:proofErr w:type="spellStart"/>
-            <w:r>
-              <w:rPr>
-                <w:rFonts w:cs="Arial"/>
-                <w:szCs w:val="24"/>
-              </w:rPr>
-              <w:t>VarChar</w:t>
-            </w:r>
-            <w:proofErr w:type="spellEnd"/>
-            <w:r>
-              <w:rPr>
-                <w:rFonts w:cs="Arial"/>
-                <w:szCs w:val="24"/>
-              </w:rPr>
-              <w:t>(45)</w:t>
+            <w:r>
+              <w:rPr>
+                <w:rFonts w:cs="Arial"/>
+                <w:szCs w:val="24"/>
+              </w:rPr>
+              <w:t>VarChar(45)</w:t>
             </w:r>
           </w:p>
         </w:tc>
@@ -5792,21 +5600,12 @@
                 <w:szCs w:val="24"/>
               </w:rPr>
             </w:pPr>
-            <w:proofErr w:type="spellStart"/>
-            <w:r>
-              <w:rPr>
-                <w:rFonts w:cs="Arial"/>
-                <w:szCs w:val="24"/>
-              </w:rPr>
-              <w:t>VarChar</w:t>
-            </w:r>
-            <w:proofErr w:type="spellEnd"/>
-            <w:r>
-              <w:rPr>
-                <w:rFonts w:cs="Arial"/>
-                <w:szCs w:val="24"/>
-              </w:rPr>
-              <w:t>(11)</w:t>
+            <w:r>
+              <w:rPr>
+                <w:rFonts w:cs="Arial"/>
+                <w:szCs w:val="24"/>
+              </w:rPr>
+              <w:t>VarChar(11)</w:t>
             </w:r>
           </w:p>
         </w:tc>
@@ -5907,21 +5706,12 @@
                 <w:szCs w:val="24"/>
               </w:rPr>
             </w:pPr>
-            <w:proofErr w:type="spellStart"/>
-            <w:r>
-              <w:rPr>
-                <w:rFonts w:cs="Arial"/>
-                <w:szCs w:val="24"/>
-              </w:rPr>
-              <w:t>VarChar</w:t>
-            </w:r>
-            <w:proofErr w:type="spellEnd"/>
-            <w:r>
-              <w:rPr>
-                <w:rFonts w:cs="Arial"/>
-                <w:szCs w:val="24"/>
-              </w:rPr>
-              <w:t>(20)</w:t>
+            <w:r>
+              <w:rPr>
+                <w:rFonts w:cs="Arial"/>
+                <w:szCs w:val="24"/>
+              </w:rPr>
+              <w:t>VarChar(20)</w:t>
             </w:r>
           </w:p>
         </w:tc>
@@ -6087,7 +5877,6 @@
                 <w:szCs w:val="24"/>
               </w:rPr>
             </w:pPr>
-            <w:proofErr w:type="spellStart"/>
             <w:r>
               <w:rPr>
                 <w:rFonts w:cs="Arial"/>
@@ -6095,19 +5884,30 @@
                 <w:bCs/>
                 <w:szCs w:val="24"/>
               </w:rPr>
-              <w:t>Attribute</w:t>
-            </w:r>
-            <w:proofErr w:type="spellEnd"/>
-            <w:r>
+              <w:t>Attribute Name</w:t>
+            </w:r>
+          </w:p>
+        </w:tc>
+        <w:tc>
+          <w:tcPr>
+            <w:tcW w:w="0" w:type="auto"/>
+            <w:shd w:val="pct10" w:color="auto" w:fill="auto"/>
+            <w:vAlign w:val="center"/>
+          </w:tcPr>
+          <w:p>
+            <w:pPr>
+              <w:keepNext/>
+              <w:autoSpaceDE w:val="0"/>
+              <w:autoSpaceDN w:val="0"/>
+              <w:adjustRightInd w:val="0"/>
+              <w:spacing w:after="0" w:line="240" w:lineRule="auto"/>
               <w:rPr>
                 <w:rFonts w:cs="Arial"/>
                 <w:b/>
                 <w:bCs/>
                 <w:szCs w:val="24"/>
               </w:rPr>
-              <w:t xml:space="preserve"> </w:t>
-            </w:r>
-            <w:proofErr w:type="spellStart"/>
+            </w:pPr>
             <w:r>
               <w:rPr>
                 <w:rFonts w:cs="Arial"/>
@@ -6115,9 +5915,8 @@
                 <w:bCs/>
                 <w:szCs w:val="24"/>
               </w:rPr>
-              <w:t>Name</w:t>
-            </w:r>
-            <w:proofErr w:type="spellEnd"/>
+              <w:t>Data Type</w:t>
+            </w:r>
           </w:p>
         </w:tc>
         <w:tc>
@@ -6147,85 +5946,39 @@
                 <w:bCs/>
                 <w:szCs w:val="24"/>
               </w:rPr>
-              <w:t xml:space="preserve">Data </w:t>
-            </w:r>
-            <w:proofErr w:type="spellStart"/>
-            <w:r>
+              <w:t>Mandatory</w:t>
+            </w:r>
+          </w:p>
+        </w:tc>
+        <w:tc>
+          <w:tcPr>
+            <w:tcW w:w="0" w:type="auto"/>
+            <w:shd w:val="pct10" w:color="auto" w:fill="auto"/>
+            <w:vAlign w:val="center"/>
+          </w:tcPr>
+          <w:p>
+            <w:pPr>
+              <w:keepNext/>
+              <w:autoSpaceDE w:val="0"/>
+              <w:autoSpaceDN w:val="0"/>
+              <w:adjustRightInd w:val="0"/>
+              <w:spacing w:after="0" w:line="240" w:lineRule="auto"/>
               <w:rPr>
                 <w:rFonts w:cs="Arial"/>
                 <w:b/>
                 <w:bCs/>
                 <w:szCs w:val="24"/>
               </w:rPr>
-              <w:t>Type</w:t>
-            </w:r>
-            <w:proofErr w:type="spellEnd"/>
-          </w:p>
-        </w:tc>
-        <w:tc>
-          <w:tcPr>
-            <w:tcW w:w="0" w:type="auto"/>
-            <w:shd w:val="pct10" w:color="auto" w:fill="auto"/>
-            <w:vAlign w:val="center"/>
-          </w:tcPr>
-          <w:p>
-            <w:pPr>
-              <w:keepNext/>
-              <w:autoSpaceDE w:val="0"/>
-              <w:autoSpaceDN w:val="0"/>
-              <w:adjustRightInd w:val="0"/>
-              <w:spacing w:after="0" w:line="240" w:lineRule="auto"/>
+            </w:pPr>
+            <w:r>
               <w:rPr>
                 <w:rFonts w:cs="Arial"/>
                 <w:b/>
                 <w:bCs/>
                 <w:szCs w:val="24"/>
               </w:rPr>
-            </w:pPr>
-            <w:proofErr w:type="spellStart"/>
-            <w:r>
-              <w:rPr>
-                <w:rFonts w:cs="Arial"/>
-                <w:b/>
-                <w:bCs/>
-                <w:szCs w:val="24"/>
-              </w:rPr>
-              <w:t>Mandatory</w:t>
-            </w:r>
-            <w:proofErr w:type="spellEnd"/>
-          </w:p>
-        </w:tc>
-        <w:tc>
-          <w:tcPr>
-            <w:tcW w:w="0" w:type="auto"/>
-            <w:shd w:val="pct10" w:color="auto" w:fill="auto"/>
-            <w:vAlign w:val="center"/>
-          </w:tcPr>
-          <w:p>
-            <w:pPr>
-              <w:keepNext/>
-              <w:autoSpaceDE w:val="0"/>
-              <w:autoSpaceDN w:val="0"/>
-              <w:adjustRightInd w:val="0"/>
-              <w:spacing w:after="0" w:line="240" w:lineRule="auto"/>
-              <w:rPr>
-                <w:rFonts w:cs="Arial"/>
-                <w:b/>
-                <w:bCs/>
-                <w:szCs w:val="24"/>
-              </w:rPr>
-            </w:pPr>
-            <w:proofErr w:type="spellStart"/>
-            <w:r>
-              <w:rPr>
-                <w:rFonts w:cs="Arial"/>
-                <w:b/>
-                <w:bCs/>
-                <w:szCs w:val="24"/>
-              </w:rPr>
               <w:t>Description</w:t>
             </w:r>
-            <w:proofErr w:type="spellEnd"/>
           </w:p>
         </w:tc>
       </w:tr>
@@ -6279,7 +6032,6 @@
                 <w:szCs w:val="24"/>
               </w:rPr>
             </w:pPr>
-            <w:proofErr w:type="spellStart"/>
             <w:r>
               <w:rPr>
                 <w:rFonts w:cs="Arial"/>
@@ -6287,7 +6039,6 @@
               </w:rPr>
               <w:t>Integer</w:t>
             </w:r>
-            <w:proofErr w:type="spellEnd"/>
           </w:p>
         </w:tc>
         <w:tc>
@@ -6396,7 +6147,6 @@
                 <w:szCs w:val="24"/>
               </w:rPr>
             </w:pPr>
-            <w:proofErr w:type="spellStart"/>
             <w:r>
               <w:rPr>
                 <w:rFonts w:cs="Arial"/>
@@ -6404,7 +6154,6 @@
               </w:rPr>
               <w:t>Date</w:t>
             </w:r>
-            <w:proofErr w:type="spellEnd"/>
           </w:p>
         </w:tc>
         <w:tc>
@@ -6520,7 +6269,6 @@
                 <w:szCs w:val="24"/>
               </w:rPr>
             </w:pPr>
-            <w:proofErr w:type="spellStart"/>
             <w:r>
               <w:rPr>
                 <w:rFonts w:cs="Arial"/>
@@ -6528,7 +6276,6 @@
               </w:rPr>
               <w:t>Date</w:t>
             </w:r>
-            <w:proofErr w:type="spellEnd"/>
           </w:p>
         </w:tc>
         <w:tc>
@@ -6921,7 +6668,6 @@
                 <w:szCs w:val="24"/>
               </w:rPr>
             </w:pPr>
-            <w:proofErr w:type="spellStart"/>
             <w:r>
               <w:rPr>
                 <w:rFonts w:cs="Arial"/>
@@ -6929,19 +6675,30 @@
                 <w:bCs/>
                 <w:szCs w:val="24"/>
               </w:rPr>
-              <w:t>Attribute</w:t>
-            </w:r>
-            <w:proofErr w:type="spellEnd"/>
-            <w:r>
+              <w:t>Attribute Name</w:t>
+            </w:r>
+          </w:p>
+        </w:tc>
+        <w:tc>
+          <w:tcPr>
+            <w:tcW w:w="0" w:type="auto"/>
+            <w:shd w:val="pct10" w:color="auto" w:fill="auto"/>
+            <w:vAlign w:val="center"/>
+          </w:tcPr>
+          <w:p>
+            <w:pPr>
+              <w:keepNext/>
+              <w:autoSpaceDE w:val="0"/>
+              <w:autoSpaceDN w:val="0"/>
+              <w:adjustRightInd w:val="0"/>
+              <w:spacing w:after="0" w:line="240" w:lineRule="auto"/>
               <w:rPr>
                 <w:rFonts w:cs="Arial"/>
                 <w:b/>
                 <w:bCs/>
                 <w:szCs w:val="24"/>
               </w:rPr>
-              <w:t xml:space="preserve"> </w:t>
-            </w:r>
-            <w:proofErr w:type="spellStart"/>
+            </w:pPr>
             <w:r>
               <w:rPr>
                 <w:rFonts w:cs="Arial"/>
@@ -6949,9 +6706,8 @@
                 <w:bCs/>
                 <w:szCs w:val="24"/>
               </w:rPr>
-              <w:t>Name</w:t>
-            </w:r>
-            <w:proofErr w:type="spellEnd"/>
+              <w:t>Data Type</w:t>
+            </w:r>
           </w:p>
         </w:tc>
         <w:tc>
@@ -6981,85 +6737,39 @@
                 <w:bCs/>
                 <w:szCs w:val="24"/>
               </w:rPr>
-              <w:t xml:space="preserve">Data </w:t>
-            </w:r>
-            <w:proofErr w:type="spellStart"/>
-            <w:r>
+              <w:t>Mandatory</w:t>
+            </w:r>
+          </w:p>
+        </w:tc>
+        <w:tc>
+          <w:tcPr>
+            <w:tcW w:w="0" w:type="auto"/>
+            <w:shd w:val="pct10" w:color="auto" w:fill="auto"/>
+            <w:vAlign w:val="center"/>
+          </w:tcPr>
+          <w:p>
+            <w:pPr>
+              <w:keepNext/>
+              <w:autoSpaceDE w:val="0"/>
+              <w:autoSpaceDN w:val="0"/>
+              <w:adjustRightInd w:val="0"/>
+              <w:spacing w:after="0" w:line="240" w:lineRule="auto"/>
               <w:rPr>
                 <w:rFonts w:cs="Arial"/>
                 <w:b/>
                 <w:bCs/>
                 <w:szCs w:val="24"/>
               </w:rPr>
-              <w:t>Type</w:t>
-            </w:r>
-            <w:proofErr w:type="spellEnd"/>
-          </w:p>
-        </w:tc>
-        <w:tc>
-          <w:tcPr>
-            <w:tcW w:w="0" w:type="auto"/>
-            <w:shd w:val="pct10" w:color="auto" w:fill="auto"/>
-            <w:vAlign w:val="center"/>
-          </w:tcPr>
-          <w:p>
-            <w:pPr>
-              <w:keepNext/>
-              <w:autoSpaceDE w:val="0"/>
-              <w:autoSpaceDN w:val="0"/>
-              <w:adjustRightInd w:val="0"/>
-              <w:spacing w:after="0" w:line="240" w:lineRule="auto"/>
+            </w:pPr>
+            <w:r>
               <w:rPr>
                 <w:rFonts w:cs="Arial"/>
                 <w:b/>
                 <w:bCs/>
                 <w:szCs w:val="24"/>
               </w:rPr>
-            </w:pPr>
-            <w:proofErr w:type="spellStart"/>
-            <w:r>
-              <w:rPr>
-                <w:rFonts w:cs="Arial"/>
-                <w:b/>
-                <w:bCs/>
-                <w:szCs w:val="24"/>
-              </w:rPr>
-              <w:t>Mandatory</w:t>
-            </w:r>
-            <w:proofErr w:type="spellEnd"/>
-          </w:p>
-        </w:tc>
-        <w:tc>
-          <w:tcPr>
-            <w:tcW w:w="0" w:type="auto"/>
-            <w:shd w:val="pct10" w:color="auto" w:fill="auto"/>
-            <w:vAlign w:val="center"/>
-          </w:tcPr>
-          <w:p>
-            <w:pPr>
-              <w:keepNext/>
-              <w:autoSpaceDE w:val="0"/>
-              <w:autoSpaceDN w:val="0"/>
-              <w:adjustRightInd w:val="0"/>
-              <w:spacing w:after="0" w:line="240" w:lineRule="auto"/>
-              <w:rPr>
-                <w:rFonts w:cs="Arial"/>
-                <w:b/>
-                <w:bCs/>
-                <w:szCs w:val="24"/>
-              </w:rPr>
-            </w:pPr>
-            <w:proofErr w:type="spellStart"/>
-            <w:r>
-              <w:rPr>
-                <w:rFonts w:cs="Arial"/>
-                <w:b/>
-                <w:bCs/>
-                <w:szCs w:val="24"/>
-              </w:rPr>
               <w:t>Description</w:t>
             </w:r>
-            <w:proofErr w:type="spellEnd"/>
           </w:p>
         </w:tc>
       </w:tr>
@@ -7113,7 +6823,6 @@
                 <w:szCs w:val="24"/>
               </w:rPr>
             </w:pPr>
-            <w:proofErr w:type="spellStart"/>
             <w:r>
               <w:rPr>
                 <w:rFonts w:cs="Arial"/>
@@ -7121,7 +6830,6 @@
               </w:rPr>
               <w:t>Integer</w:t>
             </w:r>
-            <w:proofErr w:type="spellEnd"/>
           </w:p>
         </w:tc>
         <w:tc>
@@ -7175,17 +6883,8 @@
                 <w:rFonts w:cs="Arial"/>
                 <w:szCs w:val="24"/>
               </w:rPr>
-              <w:t xml:space="preserve">Numer identyfikujący </w:t>
-            </w:r>
-            <w:proofErr w:type="spellStart"/>
-            <w:r>
-              <w:rPr>
-                <w:rFonts w:cs="Arial"/>
-                <w:szCs w:val="24"/>
-              </w:rPr>
-              <w:t>leasingodawce</w:t>
-            </w:r>
-            <w:proofErr w:type="spellEnd"/>
+              <w:t>Numer identyfikujący leasingodawce</w:t>
+            </w:r>
           </w:p>
         </w:tc>
       </w:tr>
@@ -7239,21 +6938,12 @@
                 <w:szCs w:val="24"/>
               </w:rPr>
             </w:pPr>
-            <w:proofErr w:type="spellStart"/>
-            <w:r>
-              <w:rPr>
-                <w:rFonts w:cs="Arial"/>
-                <w:szCs w:val="24"/>
-              </w:rPr>
-              <w:t>VarChar</w:t>
-            </w:r>
-            <w:proofErr w:type="spellEnd"/>
-            <w:r>
-              <w:rPr>
-                <w:rFonts w:cs="Arial"/>
-                <w:szCs w:val="24"/>
-              </w:rPr>
-              <w:t>(30)</w:t>
+            <w:r>
+              <w:rPr>
+                <w:rFonts w:cs="Arial"/>
+                <w:szCs w:val="24"/>
+              </w:rPr>
+              <w:t>VarChar(30)</w:t>
             </w:r>
           </w:p>
         </w:tc>
@@ -7363,21 +7053,12 @@
                 <w:szCs w:val="24"/>
               </w:rPr>
             </w:pPr>
-            <w:proofErr w:type="spellStart"/>
-            <w:r>
-              <w:rPr>
-                <w:rFonts w:cs="Arial"/>
-                <w:szCs w:val="24"/>
-              </w:rPr>
-              <w:t>VarChar</w:t>
-            </w:r>
-            <w:proofErr w:type="spellEnd"/>
-            <w:r>
-              <w:rPr>
-                <w:rFonts w:cs="Arial"/>
-                <w:szCs w:val="24"/>
-              </w:rPr>
-              <w:t>(12)</w:t>
+            <w:r>
+              <w:rPr>
+                <w:rFonts w:cs="Arial"/>
+                <w:szCs w:val="24"/>
+              </w:rPr>
+              <w:t>VarChar(12)</w:t>
             </w:r>
           </w:p>
         </w:tc>
@@ -7485,21 +7166,12 @@
                 <w:szCs w:val="24"/>
               </w:rPr>
             </w:pPr>
-            <w:proofErr w:type="spellStart"/>
-            <w:r>
-              <w:rPr>
-                <w:rFonts w:cs="Arial"/>
-                <w:szCs w:val="24"/>
-              </w:rPr>
-              <w:t>VarChar</w:t>
-            </w:r>
-            <w:proofErr w:type="spellEnd"/>
-            <w:r>
-              <w:rPr>
-                <w:rFonts w:cs="Arial"/>
-                <w:szCs w:val="24"/>
-              </w:rPr>
-              <w:t>(12)</w:t>
+            <w:r>
+              <w:rPr>
+                <w:rFonts w:cs="Arial"/>
+                <w:szCs w:val="24"/>
+              </w:rPr>
+              <w:t>VarChar(12)</w:t>
             </w:r>
           </w:p>
         </w:tc>
@@ -7654,7 +7326,6 @@
                 <w:szCs w:val="24"/>
               </w:rPr>
             </w:pPr>
-            <w:proofErr w:type="spellStart"/>
             <w:r>
               <w:rPr>
                 <w:rFonts w:cs="Arial"/>
@@ -7662,19 +7333,30 @@
                 <w:bCs/>
                 <w:szCs w:val="24"/>
               </w:rPr>
-              <w:t>Attribute</w:t>
-            </w:r>
-            <w:proofErr w:type="spellEnd"/>
-            <w:r>
+              <w:t>Attribute Name</w:t>
+            </w:r>
+          </w:p>
+        </w:tc>
+        <w:tc>
+          <w:tcPr>
+            <w:tcW w:w="0" w:type="auto"/>
+            <w:shd w:val="pct10" w:color="auto" w:fill="auto"/>
+            <w:vAlign w:val="center"/>
+          </w:tcPr>
+          <w:p>
+            <w:pPr>
+              <w:keepNext/>
+              <w:autoSpaceDE w:val="0"/>
+              <w:autoSpaceDN w:val="0"/>
+              <w:adjustRightInd w:val="0"/>
+              <w:spacing w:after="0" w:line="240" w:lineRule="auto"/>
               <w:rPr>
                 <w:rFonts w:cs="Arial"/>
                 <w:b/>
                 <w:bCs/>
                 <w:szCs w:val="24"/>
               </w:rPr>
-              <w:t xml:space="preserve"> </w:t>
-            </w:r>
-            <w:proofErr w:type="spellStart"/>
+            </w:pPr>
             <w:r>
               <w:rPr>
                 <w:rFonts w:cs="Arial"/>
@@ -7682,9 +7364,8 @@
                 <w:bCs/>
                 <w:szCs w:val="24"/>
               </w:rPr>
-              <w:t>Name</w:t>
-            </w:r>
-            <w:proofErr w:type="spellEnd"/>
+              <w:t>Data Type</w:t>
+            </w:r>
           </w:p>
         </w:tc>
         <w:tc>
@@ -7714,85 +7395,39 @@
                 <w:bCs/>
                 <w:szCs w:val="24"/>
               </w:rPr>
-              <w:t xml:space="preserve">Data </w:t>
-            </w:r>
-            <w:proofErr w:type="spellStart"/>
-            <w:r>
+              <w:t>Mandatory</w:t>
+            </w:r>
+          </w:p>
+        </w:tc>
+        <w:tc>
+          <w:tcPr>
+            <w:tcW w:w="0" w:type="auto"/>
+            <w:shd w:val="pct10" w:color="auto" w:fill="auto"/>
+            <w:vAlign w:val="center"/>
+          </w:tcPr>
+          <w:p>
+            <w:pPr>
+              <w:keepNext/>
+              <w:autoSpaceDE w:val="0"/>
+              <w:autoSpaceDN w:val="0"/>
+              <w:adjustRightInd w:val="0"/>
+              <w:spacing w:after="0" w:line="240" w:lineRule="auto"/>
               <w:rPr>
                 <w:rFonts w:cs="Arial"/>
                 <w:b/>
                 <w:bCs/>
                 <w:szCs w:val="24"/>
               </w:rPr>
-              <w:t>Type</w:t>
-            </w:r>
-            <w:proofErr w:type="spellEnd"/>
-          </w:p>
-        </w:tc>
-        <w:tc>
-          <w:tcPr>
-            <w:tcW w:w="0" w:type="auto"/>
-            <w:shd w:val="pct10" w:color="auto" w:fill="auto"/>
-            <w:vAlign w:val="center"/>
-          </w:tcPr>
-          <w:p>
-            <w:pPr>
-              <w:keepNext/>
-              <w:autoSpaceDE w:val="0"/>
-              <w:autoSpaceDN w:val="0"/>
-              <w:adjustRightInd w:val="0"/>
-              <w:spacing w:after="0" w:line="240" w:lineRule="auto"/>
+            </w:pPr>
+            <w:r>
               <w:rPr>
                 <w:rFonts w:cs="Arial"/>
                 <w:b/>
                 <w:bCs/>
                 <w:szCs w:val="24"/>
               </w:rPr>
-            </w:pPr>
-            <w:proofErr w:type="spellStart"/>
-            <w:r>
-              <w:rPr>
-                <w:rFonts w:cs="Arial"/>
-                <w:b/>
-                <w:bCs/>
-                <w:szCs w:val="24"/>
-              </w:rPr>
-              <w:t>Mandatory</w:t>
-            </w:r>
-            <w:proofErr w:type="spellEnd"/>
-          </w:p>
-        </w:tc>
-        <w:tc>
-          <w:tcPr>
-            <w:tcW w:w="0" w:type="auto"/>
-            <w:shd w:val="pct10" w:color="auto" w:fill="auto"/>
-            <w:vAlign w:val="center"/>
-          </w:tcPr>
-          <w:p>
-            <w:pPr>
-              <w:keepNext/>
-              <w:autoSpaceDE w:val="0"/>
-              <w:autoSpaceDN w:val="0"/>
-              <w:adjustRightInd w:val="0"/>
-              <w:spacing w:after="0" w:line="240" w:lineRule="auto"/>
-              <w:rPr>
-                <w:rFonts w:cs="Arial"/>
-                <w:b/>
-                <w:bCs/>
-                <w:szCs w:val="24"/>
-              </w:rPr>
-            </w:pPr>
-            <w:proofErr w:type="spellStart"/>
-            <w:r>
-              <w:rPr>
-                <w:rFonts w:cs="Arial"/>
-                <w:b/>
-                <w:bCs/>
-                <w:szCs w:val="24"/>
-              </w:rPr>
               <w:t>Description</w:t>
             </w:r>
-            <w:proofErr w:type="spellEnd"/>
           </w:p>
         </w:tc>
       </w:tr>
@@ -7846,7 +7481,6 @@
                 <w:szCs w:val="24"/>
               </w:rPr>
             </w:pPr>
-            <w:proofErr w:type="spellStart"/>
             <w:r>
               <w:rPr>
                 <w:rFonts w:cs="Arial"/>
@@ -7854,7 +7488,6 @@
               </w:rPr>
               <w:t>Integer</w:t>
             </w:r>
-            <w:proofErr w:type="spellEnd"/>
           </w:p>
         </w:tc>
         <w:tc>
@@ -7963,21 +7596,12 @@
                 <w:szCs w:val="24"/>
               </w:rPr>
             </w:pPr>
-            <w:proofErr w:type="spellStart"/>
-            <w:r>
-              <w:rPr>
-                <w:rFonts w:cs="Arial"/>
-                <w:szCs w:val="24"/>
-              </w:rPr>
-              <w:t>VarChar</w:t>
-            </w:r>
-            <w:proofErr w:type="spellEnd"/>
-            <w:r>
-              <w:rPr>
-                <w:rFonts w:cs="Arial"/>
-                <w:szCs w:val="24"/>
-              </w:rPr>
-              <w:t>(30)</w:t>
+            <w:r>
+              <w:rPr>
+                <w:rFonts w:cs="Arial"/>
+                <w:szCs w:val="24"/>
+              </w:rPr>
+              <w:t>VarChar(30)</w:t>
             </w:r>
           </w:p>
         </w:tc>
@@ -8087,21 +7711,12 @@
                 <w:szCs w:val="24"/>
               </w:rPr>
             </w:pPr>
-            <w:proofErr w:type="spellStart"/>
-            <w:r>
-              <w:rPr>
-                <w:rFonts w:cs="Arial"/>
-                <w:szCs w:val="24"/>
-              </w:rPr>
-              <w:t>VarChar</w:t>
-            </w:r>
-            <w:proofErr w:type="spellEnd"/>
-            <w:r>
-              <w:rPr>
-                <w:rFonts w:cs="Arial"/>
-                <w:szCs w:val="24"/>
-              </w:rPr>
-              <w:t>(20)</w:t>
+            <w:r>
+              <w:rPr>
+                <w:rFonts w:cs="Arial"/>
+                <w:szCs w:val="24"/>
+              </w:rPr>
+              <w:t>VarChar(20)</w:t>
             </w:r>
           </w:p>
         </w:tc>
@@ -8218,21 +7833,12 @@
                 <w:szCs w:val="24"/>
               </w:rPr>
             </w:pPr>
-            <w:proofErr w:type="spellStart"/>
-            <w:r>
-              <w:rPr>
-                <w:rFonts w:cs="Arial"/>
-                <w:szCs w:val="24"/>
-              </w:rPr>
-              <w:t>VarChar</w:t>
-            </w:r>
-            <w:proofErr w:type="spellEnd"/>
-            <w:r>
-              <w:rPr>
-                <w:rFonts w:cs="Arial"/>
-                <w:szCs w:val="24"/>
-              </w:rPr>
-              <w:t>(20)</w:t>
+            <w:r>
+              <w:rPr>
+                <w:rFonts w:cs="Arial"/>
+                <w:szCs w:val="24"/>
+              </w:rPr>
+              <w:t>VarChar(20)</w:t>
             </w:r>
           </w:p>
         </w:tc>
@@ -8349,21 +7955,12 @@
                 <w:szCs w:val="24"/>
               </w:rPr>
             </w:pPr>
-            <w:proofErr w:type="spellStart"/>
-            <w:r>
-              <w:rPr>
-                <w:rFonts w:cs="Arial"/>
-                <w:szCs w:val="24"/>
-              </w:rPr>
-              <w:t>Float</w:t>
-            </w:r>
-            <w:proofErr w:type="spellEnd"/>
-            <w:r>
-              <w:rPr>
-                <w:rFonts w:cs="Arial"/>
-                <w:szCs w:val="24"/>
-              </w:rPr>
-              <w:t>(126)</w:t>
+            <w:r>
+              <w:rPr>
+                <w:rFonts w:cs="Arial"/>
+                <w:szCs w:val="24"/>
+              </w:rPr>
+              <w:t>Float(126)</w:t>
             </w:r>
           </w:p>
         </w:tc>
@@ -8480,21 +8077,12 @@
                 <w:szCs w:val="24"/>
               </w:rPr>
             </w:pPr>
-            <w:proofErr w:type="spellStart"/>
-            <w:r>
-              <w:rPr>
-                <w:rFonts w:cs="Arial"/>
-                <w:szCs w:val="24"/>
-              </w:rPr>
-              <w:t>VarChar</w:t>
-            </w:r>
-            <w:proofErr w:type="spellEnd"/>
-            <w:r>
-              <w:rPr>
-                <w:rFonts w:cs="Arial"/>
-                <w:szCs w:val="24"/>
-              </w:rPr>
-              <w:t>(20)</w:t>
+            <w:r>
+              <w:rPr>
+                <w:rFonts w:cs="Arial"/>
+                <w:szCs w:val="24"/>
+              </w:rPr>
+              <w:t>VarChar(20)</w:t>
             </w:r>
           </w:p>
         </w:tc>
@@ -8602,7 +8190,6 @@
                 <w:szCs w:val="24"/>
               </w:rPr>
             </w:pPr>
-            <w:proofErr w:type="spellStart"/>
             <w:r>
               <w:rPr>
                 <w:rFonts w:cs="Arial"/>
@@ -8610,7 +8197,6 @@
               </w:rPr>
               <w:t>SmallInt</w:t>
             </w:r>
-            <w:proofErr w:type="spellEnd"/>
           </w:p>
         </w:tc>
         <w:tc>
@@ -8757,7 +8343,6 @@
                 <w:szCs w:val="24"/>
               </w:rPr>
             </w:pPr>
-            <w:proofErr w:type="spellStart"/>
             <w:r>
               <w:rPr>
                 <w:rFonts w:cs="Arial"/>
@@ -8765,19 +8350,30 @@
                 <w:bCs/>
                 <w:szCs w:val="24"/>
               </w:rPr>
-              <w:t>Attribute</w:t>
-            </w:r>
-            <w:proofErr w:type="spellEnd"/>
-            <w:r>
+              <w:t>Attribute Name</w:t>
+            </w:r>
+          </w:p>
+        </w:tc>
+        <w:tc>
+          <w:tcPr>
+            <w:tcW w:w="0" w:type="auto"/>
+            <w:shd w:val="pct10" w:color="auto" w:fill="auto"/>
+            <w:vAlign w:val="center"/>
+          </w:tcPr>
+          <w:p>
+            <w:pPr>
+              <w:keepNext/>
+              <w:autoSpaceDE w:val="0"/>
+              <w:autoSpaceDN w:val="0"/>
+              <w:adjustRightInd w:val="0"/>
+              <w:spacing w:after="0" w:line="240" w:lineRule="auto"/>
               <w:rPr>
                 <w:rFonts w:cs="Arial"/>
                 <w:b/>
                 <w:bCs/>
                 <w:szCs w:val="24"/>
               </w:rPr>
-              <w:t xml:space="preserve"> </w:t>
-            </w:r>
-            <w:proofErr w:type="spellStart"/>
+            </w:pPr>
             <w:r>
               <w:rPr>
                 <w:rFonts w:cs="Arial"/>
@@ -8785,9 +8381,8 @@
                 <w:bCs/>
                 <w:szCs w:val="24"/>
               </w:rPr>
-              <w:t>Name</w:t>
-            </w:r>
-            <w:proofErr w:type="spellEnd"/>
+              <w:t>Data Type</w:t>
+            </w:r>
           </w:p>
         </w:tc>
         <w:tc>
@@ -8817,85 +8412,39 @@
                 <w:bCs/>
                 <w:szCs w:val="24"/>
               </w:rPr>
-              <w:t xml:space="preserve">Data </w:t>
-            </w:r>
-            <w:proofErr w:type="spellStart"/>
-            <w:r>
+              <w:t>Mandatory</w:t>
+            </w:r>
+          </w:p>
+        </w:tc>
+        <w:tc>
+          <w:tcPr>
+            <w:tcW w:w="0" w:type="auto"/>
+            <w:shd w:val="pct10" w:color="auto" w:fill="auto"/>
+            <w:vAlign w:val="center"/>
+          </w:tcPr>
+          <w:p>
+            <w:pPr>
+              <w:keepNext/>
+              <w:autoSpaceDE w:val="0"/>
+              <w:autoSpaceDN w:val="0"/>
+              <w:adjustRightInd w:val="0"/>
+              <w:spacing w:after="0" w:line="240" w:lineRule="auto"/>
               <w:rPr>
                 <w:rFonts w:cs="Arial"/>
                 <w:b/>
                 <w:bCs/>
                 <w:szCs w:val="24"/>
               </w:rPr>
-              <w:t>Type</w:t>
-            </w:r>
-            <w:proofErr w:type="spellEnd"/>
-          </w:p>
-        </w:tc>
-        <w:tc>
-          <w:tcPr>
-            <w:tcW w:w="0" w:type="auto"/>
-            <w:shd w:val="pct10" w:color="auto" w:fill="auto"/>
-            <w:vAlign w:val="center"/>
-          </w:tcPr>
-          <w:p>
-            <w:pPr>
-              <w:keepNext/>
-              <w:autoSpaceDE w:val="0"/>
-              <w:autoSpaceDN w:val="0"/>
-              <w:adjustRightInd w:val="0"/>
-              <w:spacing w:after="0" w:line="240" w:lineRule="auto"/>
+            </w:pPr>
+            <w:r>
               <w:rPr>
                 <w:rFonts w:cs="Arial"/>
                 <w:b/>
                 <w:bCs/>
                 <w:szCs w:val="24"/>
               </w:rPr>
-            </w:pPr>
-            <w:proofErr w:type="spellStart"/>
-            <w:r>
-              <w:rPr>
-                <w:rFonts w:cs="Arial"/>
-                <w:b/>
-                <w:bCs/>
-                <w:szCs w:val="24"/>
-              </w:rPr>
-              <w:t>Mandatory</w:t>
-            </w:r>
-            <w:proofErr w:type="spellEnd"/>
-          </w:p>
-        </w:tc>
-        <w:tc>
-          <w:tcPr>
-            <w:tcW w:w="0" w:type="auto"/>
-            <w:shd w:val="pct10" w:color="auto" w:fill="auto"/>
-            <w:vAlign w:val="center"/>
-          </w:tcPr>
-          <w:p>
-            <w:pPr>
-              <w:keepNext/>
-              <w:autoSpaceDE w:val="0"/>
-              <w:autoSpaceDN w:val="0"/>
-              <w:adjustRightInd w:val="0"/>
-              <w:spacing w:after="0" w:line="240" w:lineRule="auto"/>
-              <w:rPr>
-                <w:rFonts w:cs="Arial"/>
-                <w:b/>
-                <w:bCs/>
-                <w:szCs w:val="24"/>
-              </w:rPr>
-            </w:pPr>
-            <w:proofErr w:type="spellStart"/>
-            <w:r>
-              <w:rPr>
-                <w:rFonts w:cs="Arial"/>
-                <w:b/>
-                <w:bCs/>
-                <w:szCs w:val="24"/>
-              </w:rPr>
               <w:t>Description</w:t>
             </w:r>
-            <w:proofErr w:type="spellEnd"/>
           </w:p>
         </w:tc>
       </w:tr>
@@ -8949,7 +8498,6 @@
                 <w:szCs w:val="24"/>
               </w:rPr>
             </w:pPr>
-            <w:proofErr w:type="spellStart"/>
             <w:r>
               <w:rPr>
                 <w:rFonts w:cs="Arial"/>
@@ -8957,7 +8505,6 @@
               </w:rPr>
               <w:t>Integer</w:t>
             </w:r>
-            <w:proofErr w:type="spellEnd"/>
           </w:p>
         </w:tc>
         <w:tc>
@@ -9039,7 +8586,6 @@
                 <w:szCs w:val="24"/>
               </w:rPr>
             </w:pPr>
-            <w:proofErr w:type="spellStart"/>
             <w:r>
               <w:rPr>
                 <w:rFonts w:cs="Arial"/>
@@ -9047,42 +8593,32 @@
               </w:rPr>
               <w:t>Imie</w:t>
             </w:r>
-            <w:proofErr w:type="spellEnd"/>
-          </w:p>
-        </w:tc>
-        <w:tc>
-          <w:tcPr>
-            <w:tcW w:w="0" w:type="auto"/>
-            <w:shd w:val="clear" w:color="auto" w:fill="auto"/>
-            <w:vAlign w:val="center"/>
-          </w:tcPr>
-          <w:p>
-            <w:pPr>
-              <w:keepNext/>
-              <w:autoSpaceDE w:val="0"/>
-              <w:autoSpaceDN w:val="0"/>
-              <w:adjustRightInd w:val="0"/>
-              <w:spacing w:after="0" w:line="240" w:lineRule="auto"/>
-              <w:rPr>
-                <w:rFonts w:cs="Arial"/>
-                <w:szCs w:val="24"/>
-              </w:rPr>
-            </w:pPr>
-            <w:proofErr w:type="spellStart"/>
-            <w:r>
-              <w:rPr>
-                <w:rFonts w:cs="Arial"/>
-                <w:szCs w:val="24"/>
-              </w:rPr>
-              <w:t>VarChar</w:t>
-            </w:r>
-            <w:proofErr w:type="spellEnd"/>
-            <w:r>
-              <w:rPr>
-                <w:rFonts w:cs="Arial"/>
-                <w:szCs w:val="24"/>
-              </w:rPr>
-              <w:t>(30)</w:t>
+          </w:p>
+        </w:tc>
+        <w:tc>
+          <w:tcPr>
+            <w:tcW w:w="0" w:type="auto"/>
+            <w:shd w:val="clear" w:color="auto" w:fill="auto"/>
+            <w:vAlign w:val="center"/>
+          </w:tcPr>
+          <w:p>
+            <w:pPr>
+              <w:keepNext/>
+              <w:autoSpaceDE w:val="0"/>
+              <w:autoSpaceDN w:val="0"/>
+              <w:adjustRightInd w:val="0"/>
+              <w:spacing w:after="0" w:line="240" w:lineRule="auto"/>
+              <w:rPr>
+                <w:rFonts w:cs="Arial"/>
+                <w:szCs w:val="24"/>
+              </w:rPr>
+            </w:pPr>
+            <w:r>
+              <w:rPr>
+                <w:rFonts w:cs="Arial"/>
+                <w:szCs w:val="24"/>
+              </w:rPr>
+              <w:t>VarChar(30)</w:t>
             </w:r>
           </w:p>
         </w:tc>
@@ -9185,21 +8721,12 @@
                 <w:szCs w:val="24"/>
               </w:rPr>
             </w:pPr>
-            <w:proofErr w:type="spellStart"/>
-            <w:r>
-              <w:rPr>
-                <w:rFonts w:cs="Arial"/>
-                <w:szCs w:val="24"/>
-              </w:rPr>
-              <w:t>VarChar</w:t>
-            </w:r>
-            <w:proofErr w:type="spellEnd"/>
-            <w:r>
-              <w:rPr>
-                <w:rFonts w:cs="Arial"/>
-                <w:szCs w:val="24"/>
-              </w:rPr>
-              <w:t>(30)</w:t>
+            <w:r>
+              <w:rPr>
+                <w:rFonts w:cs="Arial"/>
+                <w:szCs w:val="24"/>
+              </w:rPr>
+              <w:t>VarChar(30)</w:t>
             </w:r>
           </w:p>
         </w:tc>
@@ -9302,21 +8829,12 @@
                 <w:szCs w:val="24"/>
               </w:rPr>
             </w:pPr>
-            <w:proofErr w:type="spellStart"/>
-            <w:r>
-              <w:rPr>
-                <w:rFonts w:cs="Arial"/>
-                <w:szCs w:val="24"/>
-              </w:rPr>
-              <w:t>VarChar</w:t>
-            </w:r>
-            <w:proofErr w:type="spellEnd"/>
-            <w:r>
-              <w:rPr>
-                <w:rFonts w:cs="Arial"/>
-                <w:szCs w:val="24"/>
-              </w:rPr>
-              <w:t>(12)</w:t>
+            <w:r>
+              <w:rPr>
+                <w:rFonts w:cs="Arial"/>
+                <w:szCs w:val="24"/>
+              </w:rPr>
+              <w:t>VarChar(12)</w:t>
             </w:r>
           </w:p>
         </w:tc>
@@ -9440,7 +8958,6 @@
                 <w:szCs w:val="24"/>
               </w:rPr>
             </w:pPr>
-            <w:proofErr w:type="spellStart"/>
             <w:r>
               <w:rPr>
                 <w:rFonts w:cs="Arial"/>
@@ -9448,7 +8965,6 @@
               </w:rPr>
               <w:t>Date</w:t>
             </w:r>
-            <w:proofErr w:type="spellEnd"/>
           </w:p>
         </w:tc>
         <w:tc>
@@ -9557,7 +9073,6 @@
                 <w:szCs w:val="24"/>
               </w:rPr>
             </w:pPr>
-            <w:proofErr w:type="spellStart"/>
             <w:r>
               <w:rPr>
                 <w:rFonts w:cs="Arial"/>
@@ -9565,7 +9080,6 @@
               </w:rPr>
               <w:t>Date</w:t>
             </w:r>
-            <w:proofErr w:type="spellEnd"/>
           </w:p>
         </w:tc>
         <w:tc>
@@ -9674,21 +9188,12 @@
                 <w:szCs w:val="24"/>
               </w:rPr>
             </w:pPr>
-            <w:proofErr w:type="spellStart"/>
-            <w:r>
-              <w:rPr>
-                <w:rFonts w:cs="Arial"/>
-                <w:szCs w:val="24"/>
-              </w:rPr>
-              <w:t>VarChar</w:t>
-            </w:r>
-            <w:proofErr w:type="spellEnd"/>
-            <w:r>
-              <w:rPr>
-                <w:rFonts w:cs="Arial"/>
-                <w:szCs w:val="24"/>
-              </w:rPr>
-              <w:t>(30)</w:t>
+            <w:r>
+              <w:rPr>
+                <w:rFonts w:cs="Arial"/>
+                <w:szCs w:val="24"/>
+              </w:rPr>
+              <w:t>VarChar(30)</w:t>
             </w:r>
           </w:p>
         </w:tc>
@@ -9810,21 +9315,12 @@
                 <w:szCs w:val="24"/>
               </w:rPr>
             </w:pPr>
-            <w:proofErr w:type="spellStart"/>
-            <w:r>
-              <w:rPr>
-                <w:rFonts w:cs="Arial"/>
-                <w:szCs w:val="24"/>
-              </w:rPr>
-              <w:t>VarChar</w:t>
-            </w:r>
-            <w:proofErr w:type="spellEnd"/>
-            <w:r>
-              <w:rPr>
-                <w:rFonts w:cs="Arial"/>
-                <w:szCs w:val="24"/>
-              </w:rPr>
-              <w:t>(20)</w:t>
+            <w:r>
+              <w:rPr>
+                <w:rFonts w:cs="Arial"/>
+                <w:szCs w:val="24"/>
+              </w:rPr>
+              <w:t>VarChar(20)</w:t>
             </w:r>
           </w:p>
         </w:tc>
@@ -10006,7 +9502,6 @@
                 <w:szCs w:val="24"/>
               </w:rPr>
             </w:pPr>
-            <w:proofErr w:type="spellStart"/>
             <w:r>
               <w:rPr>
                 <w:rFonts w:cs="Arial"/>
@@ -10014,19 +9509,30 @@
                 <w:bCs/>
                 <w:szCs w:val="24"/>
               </w:rPr>
-              <w:t>Attribute</w:t>
-            </w:r>
-            <w:proofErr w:type="spellEnd"/>
-            <w:r>
+              <w:t>Attribute Name</w:t>
+            </w:r>
+          </w:p>
+        </w:tc>
+        <w:tc>
+          <w:tcPr>
+            <w:tcW w:w="0" w:type="auto"/>
+            <w:shd w:val="pct10" w:color="auto" w:fill="auto"/>
+            <w:vAlign w:val="center"/>
+          </w:tcPr>
+          <w:p>
+            <w:pPr>
+              <w:keepNext/>
+              <w:autoSpaceDE w:val="0"/>
+              <w:autoSpaceDN w:val="0"/>
+              <w:adjustRightInd w:val="0"/>
+              <w:spacing w:after="0" w:line="240" w:lineRule="auto"/>
               <w:rPr>
                 <w:rFonts w:cs="Arial"/>
                 <w:b/>
                 <w:bCs/>
                 <w:szCs w:val="24"/>
               </w:rPr>
-              <w:t xml:space="preserve"> </w:t>
-            </w:r>
-            <w:proofErr w:type="spellStart"/>
+            </w:pPr>
             <w:r>
               <w:rPr>
                 <w:rFonts w:cs="Arial"/>
@@ -10034,9 +9540,8 @@
                 <w:bCs/>
                 <w:szCs w:val="24"/>
               </w:rPr>
-              <w:t>Name</w:t>
-            </w:r>
-            <w:proofErr w:type="spellEnd"/>
+              <w:t>Data Type</w:t>
+            </w:r>
           </w:p>
         </w:tc>
         <w:tc>
@@ -10066,85 +9571,39 @@
                 <w:bCs/>
                 <w:szCs w:val="24"/>
               </w:rPr>
-              <w:t xml:space="preserve">Data </w:t>
-            </w:r>
-            <w:proofErr w:type="spellStart"/>
-            <w:r>
+              <w:t>Mandatory</w:t>
+            </w:r>
+          </w:p>
+        </w:tc>
+        <w:tc>
+          <w:tcPr>
+            <w:tcW w:w="0" w:type="auto"/>
+            <w:shd w:val="pct10" w:color="auto" w:fill="auto"/>
+            <w:vAlign w:val="center"/>
+          </w:tcPr>
+          <w:p>
+            <w:pPr>
+              <w:keepNext/>
+              <w:autoSpaceDE w:val="0"/>
+              <w:autoSpaceDN w:val="0"/>
+              <w:adjustRightInd w:val="0"/>
+              <w:spacing w:after="0" w:line="240" w:lineRule="auto"/>
               <w:rPr>
                 <w:rFonts w:cs="Arial"/>
                 <w:b/>
                 <w:bCs/>
                 <w:szCs w:val="24"/>
               </w:rPr>
-              <w:t>Type</w:t>
-            </w:r>
-            <w:proofErr w:type="spellEnd"/>
-          </w:p>
-        </w:tc>
-        <w:tc>
-          <w:tcPr>
-            <w:tcW w:w="0" w:type="auto"/>
-            <w:shd w:val="pct10" w:color="auto" w:fill="auto"/>
-            <w:vAlign w:val="center"/>
-          </w:tcPr>
-          <w:p>
-            <w:pPr>
-              <w:keepNext/>
-              <w:autoSpaceDE w:val="0"/>
-              <w:autoSpaceDN w:val="0"/>
-              <w:adjustRightInd w:val="0"/>
-              <w:spacing w:after="0" w:line="240" w:lineRule="auto"/>
+            </w:pPr>
+            <w:r>
               <w:rPr>
                 <w:rFonts w:cs="Arial"/>
                 <w:b/>
                 <w:bCs/>
                 <w:szCs w:val="24"/>
               </w:rPr>
-            </w:pPr>
-            <w:proofErr w:type="spellStart"/>
-            <w:r>
-              <w:rPr>
-                <w:rFonts w:cs="Arial"/>
-                <w:b/>
-                <w:bCs/>
-                <w:szCs w:val="24"/>
-              </w:rPr>
-              <w:t>Mandatory</w:t>
-            </w:r>
-            <w:proofErr w:type="spellEnd"/>
-          </w:p>
-        </w:tc>
-        <w:tc>
-          <w:tcPr>
-            <w:tcW w:w="0" w:type="auto"/>
-            <w:shd w:val="pct10" w:color="auto" w:fill="auto"/>
-            <w:vAlign w:val="center"/>
-          </w:tcPr>
-          <w:p>
-            <w:pPr>
-              <w:keepNext/>
-              <w:autoSpaceDE w:val="0"/>
-              <w:autoSpaceDN w:val="0"/>
-              <w:adjustRightInd w:val="0"/>
-              <w:spacing w:after="0" w:line="240" w:lineRule="auto"/>
-              <w:rPr>
-                <w:rFonts w:cs="Arial"/>
-                <w:b/>
-                <w:bCs/>
-                <w:szCs w:val="24"/>
-              </w:rPr>
-            </w:pPr>
-            <w:proofErr w:type="spellStart"/>
-            <w:r>
-              <w:rPr>
-                <w:rFonts w:cs="Arial"/>
-                <w:b/>
-                <w:bCs/>
-                <w:szCs w:val="24"/>
-              </w:rPr>
               <w:t>Description</w:t>
             </w:r>
-            <w:proofErr w:type="spellEnd"/>
           </w:p>
         </w:tc>
       </w:tr>
@@ -10198,7 +9657,6 @@
                 <w:szCs w:val="24"/>
               </w:rPr>
             </w:pPr>
-            <w:proofErr w:type="spellStart"/>
             <w:r>
               <w:rPr>
                 <w:rFonts w:cs="Arial"/>
@@ -10206,7 +9664,6 @@
               </w:rPr>
               <w:t>Integer</w:t>
             </w:r>
-            <w:proofErr w:type="spellEnd"/>
           </w:p>
         </w:tc>
         <w:tc>
@@ -10315,21 +9772,12 @@
                 <w:szCs w:val="24"/>
               </w:rPr>
             </w:pPr>
-            <w:proofErr w:type="spellStart"/>
-            <w:r>
-              <w:rPr>
-                <w:rFonts w:cs="Arial"/>
-                <w:szCs w:val="24"/>
-              </w:rPr>
-              <w:t>VarChar</w:t>
-            </w:r>
-            <w:proofErr w:type="spellEnd"/>
-            <w:r>
-              <w:rPr>
-                <w:rFonts w:cs="Arial"/>
-                <w:szCs w:val="24"/>
-              </w:rPr>
-              <w:t>(20)</w:t>
+            <w:r>
+              <w:rPr>
+                <w:rFonts w:cs="Arial"/>
+                <w:szCs w:val="24"/>
+              </w:rPr>
+              <w:t>VarChar(20)</w:t>
             </w:r>
           </w:p>
         </w:tc>
@@ -10460,7 +9908,6 @@
                 <w:szCs w:val="24"/>
               </w:rPr>
             </w:pPr>
-            <w:proofErr w:type="spellStart"/>
             <w:r>
               <w:rPr>
                 <w:rFonts w:cs="Arial"/>
@@ -10468,7 +9915,6 @@
               </w:rPr>
               <w:t>Date</w:t>
             </w:r>
-            <w:proofErr w:type="spellEnd"/>
           </w:p>
         </w:tc>
         <w:tc>
@@ -10577,7 +10023,6 @@
                 <w:szCs w:val="24"/>
               </w:rPr>
             </w:pPr>
-            <w:proofErr w:type="spellStart"/>
             <w:r>
               <w:rPr>
                 <w:rFonts w:cs="Arial"/>
@@ -10585,7 +10030,6 @@
               </w:rPr>
               <w:t>Integer</w:t>
             </w:r>
-            <w:proofErr w:type="spellEnd"/>
           </w:p>
         </w:tc>
         <w:tc>
@@ -10694,7 +10138,6 @@
                 <w:szCs w:val="24"/>
               </w:rPr>
             </w:pPr>
-            <w:proofErr w:type="spellStart"/>
             <w:r>
               <w:rPr>
                 <w:rFonts w:cs="Arial"/>
@@ -10702,7 +10145,6 @@
               </w:rPr>
               <w:t>Integer</w:t>
             </w:r>
-            <w:proofErr w:type="spellEnd"/>
           </w:p>
         </w:tc>
         <w:tc>
@@ -10832,21 +10274,12 @@
                 <w:szCs w:val="24"/>
               </w:rPr>
             </w:pPr>
-            <w:proofErr w:type="spellStart"/>
-            <w:r>
-              <w:rPr>
-                <w:rFonts w:cs="Arial"/>
-                <w:szCs w:val="24"/>
-              </w:rPr>
-              <w:t>VarChar</w:t>
-            </w:r>
-            <w:proofErr w:type="spellEnd"/>
-            <w:r>
-              <w:rPr>
-                <w:rFonts w:cs="Arial"/>
-                <w:szCs w:val="24"/>
-              </w:rPr>
-              <w:t>(12)</w:t>
+            <w:r>
+              <w:rPr>
+                <w:rFonts w:cs="Arial"/>
+                <w:szCs w:val="24"/>
+              </w:rPr>
+              <w:t>VarChar(12)</w:t>
             </w:r>
           </w:p>
         </w:tc>
@@ -10954,21 +10387,12 @@
                 <w:szCs w:val="24"/>
               </w:rPr>
             </w:pPr>
-            <w:proofErr w:type="spellStart"/>
-            <w:r>
-              <w:rPr>
-                <w:rFonts w:cs="Arial"/>
-                <w:szCs w:val="24"/>
-              </w:rPr>
-              <w:t>VarChar</w:t>
-            </w:r>
-            <w:proofErr w:type="spellEnd"/>
-            <w:r>
-              <w:rPr>
-                <w:rFonts w:cs="Arial"/>
-                <w:szCs w:val="24"/>
-              </w:rPr>
-              <w:t>(30)</w:t>
+            <w:r>
+              <w:rPr>
+                <w:rFonts w:cs="Arial"/>
+                <w:szCs w:val="24"/>
+              </w:rPr>
+              <w:t>VarChar(30)</w:t>
             </w:r>
           </w:p>
         </w:tc>
@@ -11056,19 +10480,8 @@
           <w:bCs/>
           <w:szCs w:val="24"/>
         </w:rPr>
-        <w:t xml:space="preserve"> </w:t>
-      </w:r>
-      <w:proofErr w:type="spellStart"/>
-      <w:r>
-        <w:rPr>
-          <w:rFonts w:cs="Arial"/>
-          <w:b/>
-          <w:bCs/>
-          <w:szCs w:val="24"/>
-        </w:rPr>
-        <w:t>Samochod</w:t>
-      </w:r>
-      <w:proofErr w:type="spellEnd"/>
+        <w:t xml:space="preserve"> Samochod</w:t>
+      </w:r>
       <w:r>
         <w:rPr>
           <w:rFonts w:cs="Arial"/>
@@ -11160,7 +10573,6 @@
                 <w:szCs w:val="24"/>
               </w:rPr>
             </w:pPr>
-            <w:proofErr w:type="spellStart"/>
             <w:r>
               <w:rPr>
                 <w:rFonts w:cs="Arial"/>
@@ -11168,19 +10580,30 @@
                 <w:bCs/>
                 <w:szCs w:val="24"/>
               </w:rPr>
-              <w:t>Attribute</w:t>
-            </w:r>
-            <w:proofErr w:type="spellEnd"/>
-            <w:r>
+              <w:t>Attribute Name</w:t>
+            </w:r>
+          </w:p>
+        </w:tc>
+        <w:tc>
+          <w:tcPr>
+            <w:tcW w:w="0" w:type="auto"/>
+            <w:shd w:val="pct10" w:color="auto" w:fill="auto"/>
+            <w:vAlign w:val="center"/>
+          </w:tcPr>
+          <w:p>
+            <w:pPr>
+              <w:keepNext/>
+              <w:autoSpaceDE w:val="0"/>
+              <w:autoSpaceDN w:val="0"/>
+              <w:adjustRightInd w:val="0"/>
+              <w:spacing w:after="0" w:line="240" w:lineRule="auto"/>
               <w:rPr>
                 <w:rFonts w:cs="Arial"/>
                 <w:b/>
                 <w:bCs/>
                 <w:szCs w:val="24"/>
               </w:rPr>
-              <w:t xml:space="preserve"> </w:t>
-            </w:r>
-            <w:proofErr w:type="spellStart"/>
+            </w:pPr>
             <w:r>
               <w:rPr>
                 <w:rFonts w:cs="Arial"/>
@@ -11188,9 +10611,8 @@
                 <w:bCs/>
                 <w:szCs w:val="24"/>
               </w:rPr>
-              <w:t>Name</w:t>
-            </w:r>
-            <w:proofErr w:type="spellEnd"/>
+              <w:t>Data Type</w:t>
+            </w:r>
           </w:p>
         </w:tc>
         <w:tc>
@@ -11220,85 +10642,39 @@
                 <w:bCs/>
                 <w:szCs w:val="24"/>
               </w:rPr>
-              <w:t xml:space="preserve">Data </w:t>
-            </w:r>
-            <w:proofErr w:type="spellStart"/>
-            <w:r>
+              <w:t>Mandatory</w:t>
+            </w:r>
+          </w:p>
+        </w:tc>
+        <w:tc>
+          <w:tcPr>
+            <w:tcW w:w="0" w:type="auto"/>
+            <w:shd w:val="pct10" w:color="auto" w:fill="auto"/>
+            <w:vAlign w:val="center"/>
+          </w:tcPr>
+          <w:p>
+            <w:pPr>
+              <w:keepNext/>
+              <w:autoSpaceDE w:val="0"/>
+              <w:autoSpaceDN w:val="0"/>
+              <w:adjustRightInd w:val="0"/>
+              <w:spacing w:after="0" w:line="240" w:lineRule="auto"/>
               <w:rPr>
                 <w:rFonts w:cs="Arial"/>
                 <w:b/>
                 <w:bCs/>
                 <w:szCs w:val="24"/>
               </w:rPr>
-              <w:t>Type</w:t>
-            </w:r>
-            <w:proofErr w:type="spellEnd"/>
-          </w:p>
-        </w:tc>
-        <w:tc>
-          <w:tcPr>
-            <w:tcW w:w="0" w:type="auto"/>
-            <w:shd w:val="pct10" w:color="auto" w:fill="auto"/>
-            <w:vAlign w:val="center"/>
-          </w:tcPr>
-          <w:p>
-            <w:pPr>
-              <w:keepNext/>
-              <w:autoSpaceDE w:val="0"/>
-              <w:autoSpaceDN w:val="0"/>
-              <w:adjustRightInd w:val="0"/>
-              <w:spacing w:after="0" w:line="240" w:lineRule="auto"/>
+            </w:pPr>
+            <w:r>
               <w:rPr>
                 <w:rFonts w:cs="Arial"/>
                 <w:b/>
                 <w:bCs/>
                 <w:szCs w:val="24"/>
               </w:rPr>
-            </w:pPr>
-            <w:proofErr w:type="spellStart"/>
-            <w:r>
-              <w:rPr>
-                <w:rFonts w:cs="Arial"/>
-                <w:b/>
-                <w:bCs/>
-                <w:szCs w:val="24"/>
-              </w:rPr>
-              <w:t>Mandatory</w:t>
-            </w:r>
-            <w:proofErr w:type="spellEnd"/>
-          </w:p>
-        </w:tc>
-        <w:tc>
-          <w:tcPr>
-            <w:tcW w:w="0" w:type="auto"/>
-            <w:shd w:val="pct10" w:color="auto" w:fill="auto"/>
-            <w:vAlign w:val="center"/>
-          </w:tcPr>
-          <w:p>
-            <w:pPr>
-              <w:keepNext/>
-              <w:autoSpaceDE w:val="0"/>
-              <w:autoSpaceDN w:val="0"/>
-              <w:adjustRightInd w:val="0"/>
-              <w:spacing w:after="0" w:line="240" w:lineRule="auto"/>
-              <w:rPr>
-                <w:rFonts w:cs="Arial"/>
-                <w:b/>
-                <w:bCs/>
-                <w:szCs w:val="24"/>
-              </w:rPr>
-            </w:pPr>
-            <w:proofErr w:type="spellStart"/>
-            <w:r>
-              <w:rPr>
-                <w:rFonts w:cs="Arial"/>
-                <w:b/>
-                <w:bCs/>
-                <w:szCs w:val="24"/>
-              </w:rPr>
               <w:t>Description</w:t>
             </w:r>
-            <w:proofErr w:type="spellEnd"/>
           </w:p>
         </w:tc>
       </w:tr>
@@ -11352,7 +10728,6 @@
                 <w:szCs w:val="24"/>
               </w:rPr>
             </w:pPr>
-            <w:proofErr w:type="spellStart"/>
             <w:r>
               <w:rPr>
                 <w:rFonts w:cs="Arial"/>
@@ -11360,7 +10735,6 @@
               </w:rPr>
               <w:t>Integer</w:t>
             </w:r>
-            <w:proofErr w:type="spellEnd"/>
           </w:p>
         </w:tc>
         <w:tc>
@@ -11469,21 +10843,12 @@
                 <w:szCs w:val="24"/>
               </w:rPr>
             </w:pPr>
-            <w:proofErr w:type="spellStart"/>
-            <w:r>
-              <w:rPr>
-                <w:rFonts w:cs="Arial"/>
-                <w:szCs w:val="24"/>
-              </w:rPr>
-              <w:t>VarChar</w:t>
-            </w:r>
-            <w:proofErr w:type="spellEnd"/>
-            <w:r>
-              <w:rPr>
-                <w:rFonts w:cs="Arial"/>
-                <w:szCs w:val="24"/>
-              </w:rPr>
-              <w:t>(30)</w:t>
+            <w:r>
+              <w:rPr>
+                <w:rFonts w:cs="Arial"/>
+                <w:szCs w:val="24"/>
+              </w:rPr>
+              <w:t>VarChar(30)</w:t>
             </w:r>
           </w:p>
         </w:tc>
@@ -11600,7 +10965,6 @@
                 <w:szCs w:val="24"/>
               </w:rPr>
             </w:pPr>
-            <w:proofErr w:type="spellStart"/>
             <w:r>
               <w:rPr>
                 <w:rFonts w:cs="Arial"/>
@@ -11608,7 +10972,6 @@
               </w:rPr>
               <w:t>Boolean</w:t>
             </w:r>
-            <w:proofErr w:type="spellEnd"/>
           </w:p>
         </w:tc>
         <w:tc>
@@ -11717,7 +11080,6 @@
                 <w:szCs w:val="24"/>
               </w:rPr>
             </w:pPr>
-            <w:proofErr w:type="spellStart"/>
             <w:r>
               <w:rPr>
                 <w:rFonts w:cs="Arial"/>
@@ -11725,7 +11087,6 @@
               </w:rPr>
               <w:t>Boolean</w:t>
             </w:r>
-            <w:proofErr w:type="spellEnd"/>
           </w:p>
         </w:tc>
         <w:tc>
@@ -11827,7 +11188,6 @@
                 <w:szCs w:val="24"/>
               </w:rPr>
             </w:pPr>
-            <w:proofErr w:type="spellStart"/>
             <w:r>
               <w:rPr>
                 <w:rFonts w:cs="Arial"/>
@@ -11835,7 +11195,6 @@
               </w:rPr>
               <w:t>Bigint</w:t>
             </w:r>
-            <w:proofErr w:type="spellEnd"/>
           </w:p>
         </w:tc>
         <w:tc>
@@ -12162,7 +11521,6 @@
         </w:rPr>
         <w:t xml:space="preserve"> </w:t>
       </w:r>
-      <w:proofErr w:type="spellStart"/>
       <w:r>
         <w:rPr>
           <w:rFonts w:cs="Arial"/>
@@ -12170,17 +11528,7 @@
           <w:bCs/>
           <w:szCs w:val="24"/>
         </w:rPr>
-        <w:t>Sprzedaz</w:t>
-      </w:r>
-      <w:proofErr w:type="spellEnd"/>
-      <w:r>
-        <w:rPr>
-          <w:rFonts w:cs="Arial"/>
-          <w:b/>
-          <w:bCs/>
-          <w:szCs w:val="24"/>
-        </w:rPr>
-        <w:t xml:space="preserve"> samochodu</w:t>
+        <w:t>Sprzedaz samochodu</w:t>
       </w:r>
       <w:r>
         <w:rPr>
@@ -12266,7 +11614,6 @@
                 <w:szCs w:val="24"/>
               </w:rPr>
             </w:pPr>
-            <w:proofErr w:type="spellStart"/>
             <w:r>
               <w:rPr>
                 <w:rFonts w:cs="Arial"/>
@@ -12274,19 +11621,30 @@
                 <w:bCs/>
                 <w:szCs w:val="24"/>
               </w:rPr>
-              <w:t>Attribute</w:t>
-            </w:r>
-            <w:proofErr w:type="spellEnd"/>
-            <w:r>
+              <w:t>Attribute Name</w:t>
+            </w:r>
+          </w:p>
+        </w:tc>
+        <w:tc>
+          <w:tcPr>
+            <w:tcW w:w="0" w:type="auto"/>
+            <w:shd w:val="pct10" w:color="auto" w:fill="auto"/>
+            <w:vAlign w:val="center"/>
+          </w:tcPr>
+          <w:p>
+            <w:pPr>
+              <w:keepNext/>
+              <w:autoSpaceDE w:val="0"/>
+              <w:autoSpaceDN w:val="0"/>
+              <w:adjustRightInd w:val="0"/>
+              <w:spacing w:after="0" w:line="240" w:lineRule="auto"/>
               <w:rPr>
                 <w:rFonts w:cs="Arial"/>
                 <w:b/>
                 <w:bCs/>
                 <w:szCs w:val="24"/>
               </w:rPr>
-              <w:t xml:space="preserve"> </w:t>
-            </w:r>
-            <w:proofErr w:type="spellStart"/>
+            </w:pPr>
             <w:r>
               <w:rPr>
                 <w:rFonts w:cs="Arial"/>
@@ -12294,9 +11652,8 @@
                 <w:bCs/>
                 <w:szCs w:val="24"/>
               </w:rPr>
-              <w:t>Name</w:t>
-            </w:r>
-            <w:proofErr w:type="spellEnd"/>
+              <w:t>Data Type</w:t>
+            </w:r>
           </w:p>
         </w:tc>
         <w:tc>
@@ -12326,85 +11683,39 @@
                 <w:bCs/>
                 <w:szCs w:val="24"/>
               </w:rPr>
-              <w:t xml:space="preserve">Data </w:t>
-            </w:r>
-            <w:proofErr w:type="spellStart"/>
-            <w:r>
+              <w:t>Mandatory</w:t>
+            </w:r>
+          </w:p>
+        </w:tc>
+        <w:tc>
+          <w:tcPr>
+            <w:tcW w:w="0" w:type="auto"/>
+            <w:shd w:val="pct10" w:color="auto" w:fill="auto"/>
+            <w:vAlign w:val="center"/>
+          </w:tcPr>
+          <w:p>
+            <w:pPr>
+              <w:keepNext/>
+              <w:autoSpaceDE w:val="0"/>
+              <w:autoSpaceDN w:val="0"/>
+              <w:adjustRightInd w:val="0"/>
+              <w:spacing w:after="0" w:line="240" w:lineRule="auto"/>
               <w:rPr>
                 <w:rFonts w:cs="Arial"/>
                 <w:b/>
                 <w:bCs/>
                 <w:szCs w:val="24"/>
               </w:rPr>
-              <w:t>Type</w:t>
-            </w:r>
-            <w:proofErr w:type="spellEnd"/>
-          </w:p>
-        </w:tc>
-        <w:tc>
-          <w:tcPr>
-            <w:tcW w:w="0" w:type="auto"/>
-            <w:shd w:val="pct10" w:color="auto" w:fill="auto"/>
-            <w:vAlign w:val="center"/>
-          </w:tcPr>
-          <w:p>
-            <w:pPr>
-              <w:keepNext/>
-              <w:autoSpaceDE w:val="0"/>
-              <w:autoSpaceDN w:val="0"/>
-              <w:adjustRightInd w:val="0"/>
-              <w:spacing w:after="0" w:line="240" w:lineRule="auto"/>
+            </w:pPr>
+            <w:r>
               <w:rPr>
                 <w:rFonts w:cs="Arial"/>
                 <w:b/>
                 <w:bCs/>
                 <w:szCs w:val="24"/>
               </w:rPr>
-            </w:pPr>
-            <w:proofErr w:type="spellStart"/>
-            <w:r>
-              <w:rPr>
-                <w:rFonts w:cs="Arial"/>
-                <w:b/>
-                <w:bCs/>
-                <w:szCs w:val="24"/>
-              </w:rPr>
-              <w:t>Mandatory</w:t>
-            </w:r>
-            <w:proofErr w:type="spellEnd"/>
-          </w:p>
-        </w:tc>
-        <w:tc>
-          <w:tcPr>
-            <w:tcW w:w="0" w:type="auto"/>
-            <w:shd w:val="pct10" w:color="auto" w:fill="auto"/>
-            <w:vAlign w:val="center"/>
-          </w:tcPr>
-          <w:p>
-            <w:pPr>
-              <w:keepNext/>
-              <w:autoSpaceDE w:val="0"/>
-              <w:autoSpaceDN w:val="0"/>
-              <w:adjustRightInd w:val="0"/>
-              <w:spacing w:after="0" w:line="240" w:lineRule="auto"/>
-              <w:rPr>
-                <w:rFonts w:cs="Arial"/>
-                <w:b/>
-                <w:bCs/>
-                <w:szCs w:val="24"/>
-              </w:rPr>
-            </w:pPr>
-            <w:proofErr w:type="spellStart"/>
-            <w:r>
-              <w:rPr>
-                <w:rFonts w:cs="Arial"/>
-                <w:b/>
-                <w:bCs/>
-                <w:szCs w:val="24"/>
-              </w:rPr>
               <w:t>Description</w:t>
             </w:r>
-            <w:proofErr w:type="spellEnd"/>
           </w:p>
         </w:tc>
       </w:tr>
@@ -12472,7 +11783,6 @@
                 <w:szCs w:val="24"/>
               </w:rPr>
             </w:pPr>
-            <w:proofErr w:type="spellStart"/>
             <w:r>
               <w:rPr>
                 <w:rFonts w:cs="Arial"/>
@@ -12480,7 +11790,6 @@
               </w:rPr>
               <w:t>Integer</w:t>
             </w:r>
-            <w:proofErr w:type="spellEnd"/>
           </w:p>
         </w:tc>
         <w:tc>
@@ -12589,7 +11898,6 @@
                 <w:szCs w:val="24"/>
               </w:rPr>
             </w:pPr>
-            <w:proofErr w:type="spellStart"/>
             <w:r>
               <w:rPr>
                 <w:rFonts w:cs="Arial"/>
@@ -12597,7 +11905,6 @@
               </w:rPr>
               <w:t>Date</w:t>
             </w:r>
-            <w:proofErr w:type="spellEnd"/>
           </w:p>
         </w:tc>
         <w:tc>
@@ -12704,21 +12011,12 @@
                 <w:szCs w:val="24"/>
               </w:rPr>
             </w:pPr>
-            <w:proofErr w:type="spellStart"/>
-            <w:r>
-              <w:rPr>
-                <w:rFonts w:cs="Arial"/>
-                <w:szCs w:val="24"/>
-              </w:rPr>
-              <w:t>Float</w:t>
-            </w:r>
-            <w:proofErr w:type="spellEnd"/>
-            <w:r>
-              <w:rPr>
-                <w:rFonts w:cs="Arial"/>
-                <w:szCs w:val="24"/>
-              </w:rPr>
-              <w:t>(126)</w:t>
+            <w:r>
+              <w:rPr>
+                <w:rFonts w:cs="Arial"/>
+                <w:szCs w:val="24"/>
+              </w:rPr>
+              <w:t>Float(126)</w:t>
             </w:r>
           </w:p>
         </w:tc>
@@ -12900,7 +12198,6 @@
                 <w:szCs w:val="24"/>
               </w:rPr>
             </w:pPr>
-            <w:proofErr w:type="spellStart"/>
             <w:r>
               <w:rPr>
                 <w:rFonts w:cs="Arial"/>
@@ -12908,19 +12205,30 @@
                 <w:bCs/>
                 <w:szCs w:val="24"/>
               </w:rPr>
-              <w:t>Attribute</w:t>
-            </w:r>
-            <w:proofErr w:type="spellEnd"/>
-            <w:r>
+              <w:t>Attribute Name</w:t>
+            </w:r>
+          </w:p>
+        </w:tc>
+        <w:tc>
+          <w:tcPr>
+            <w:tcW w:w="0" w:type="auto"/>
+            <w:shd w:val="pct10" w:color="auto" w:fill="auto"/>
+            <w:vAlign w:val="center"/>
+          </w:tcPr>
+          <w:p>
+            <w:pPr>
+              <w:keepNext/>
+              <w:autoSpaceDE w:val="0"/>
+              <w:autoSpaceDN w:val="0"/>
+              <w:adjustRightInd w:val="0"/>
+              <w:spacing w:after="0" w:line="240" w:lineRule="auto"/>
               <w:rPr>
                 <w:rFonts w:cs="Arial"/>
                 <w:b/>
                 <w:bCs/>
                 <w:szCs w:val="24"/>
               </w:rPr>
-              <w:t xml:space="preserve"> </w:t>
-            </w:r>
-            <w:proofErr w:type="spellStart"/>
+            </w:pPr>
             <w:r>
               <w:rPr>
                 <w:rFonts w:cs="Arial"/>
@@ -12928,9 +12236,8 @@
                 <w:bCs/>
                 <w:szCs w:val="24"/>
               </w:rPr>
-              <w:t>Name</w:t>
-            </w:r>
-            <w:proofErr w:type="spellEnd"/>
+              <w:t>Data Type</w:t>
+            </w:r>
           </w:p>
         </w:tc>
         <w:tc>
@@ -12960,85 +12267,39 @@
                 <w:bCs/>
                 <w:szCs w:val="24"/>
               </w:rPr>
-              <w:t xml:space="preserve">Data </w:t>
-            </w:r>
-            <w:proofErr w:type="spellStart"/>
-            <w:r>
+              <w:t>Mandatory</w:t>
+            </w:r>
+          </w:p>
+        </w:tc>
+        <w:tc>
+          <w:tcPr>
+            <w:tcW w:w="0" w:type="auto"/>
+            <w:shd w:val="pct10" w:color="auto" w:fill="auto"/>
+            <w:vAlign w:val="center"/>
+          </w:tcPr>
+          <w:p>
+            <w:pPr>
+              <w:keepNext/>
+              <w:autoSpaceDE w:val="0"/>
+              <w:autoSpaceDN w:val="0"/>
+              <w:adjustRightInd w:val="0"/>
+              <w:spacing w:after="0" w:line="240" w:lineRule="auto"/>
               <w:rPr>
                 <w:rFonts w:cs="Arial"/>
                 <w:b/>
                 <w:bCs/>
                 <w:szCs w:val="24"/>
               </w:rPr>
-              <w:t>Type</w:t>
-            </w:r>
-            <w:proofErr w:type="spellEnd"/>
-          </w:p>
-        </w:tc>
-        <w:tc>
-          <w:tcPr>
-            <w:tcW w:w="0" w:type="auto"/>
-            <w:shd w:val="pct10" w:color="auto" w:fill="auto"/>
-            <w:vAlign w:val="center"/>
-          </w:tcPr>
-          <w:p>
-            <w:pPr>
-              <w:keepNext/>
-              <w:autoSpaceDE w:val="0"/>
-              <w:autoSpaceDN w:val="0"/>
-              <w:adjustRightInd w:val="0"/>
-              <w:spacing w:after="0" w:line="240" w:lineRule="auto"/>
+            </w:pPr>
+            <w:r>
               <w:rPr>
                 <w:rFonts w:cs="Arial"/>
                 <w:b/>
                 <w:bCs/>
                 <w:szCs w:val="24"/>
               </w:rPr>
-            </w:pPr>
-            <w:proofErr w:type="spellStart"/>
-            <w:r>
-              <w:rPr>
-                <w:rFonts w:cs="Arial"/>
-                <w:b/>
-                <w:bCs/>
-                <w:szCs w:val="24"/>
-              </w:rPr>
-              <w:t>Mandatory</w:t>
-            </w:r>
-            <w:proofErr w:type="spellEnd"/>
-          </w:p>
-        </w:tc>
-        <w:tc>
-          <w:tcPr>
-            <w:tcW w:w="0" w:type="auto"/>
-            <w:shd w:val="pct10" w:color="auto" w:fill="auto"/>
-            <w:vAlign w:val="center"/>
-          </w:tcPr>
-          <w:p>
-            <w:pPr>
-              <w:keepNext/>
-              <w:autoSpaceDE w:val="0"/>
-              <w:autoSpaceDN w:val="0"/>
-              <w:adjustRightInd w:val="0"/>
-              <w:spacing w:after="0" w:line="240" w:lineRule="auto"/>
-              <w:rPr>
-                <w:rFonts w:cs="Arial"/>
-                <w:b/>
-                <w:bCs/>
-                <w:szCs w:val="24"/>
-              </w:rPr>
-            </w:pPr>
-            <w:proofErr w:type="spellStart"/>
-            <w:r>
-              <w:rPr>
-                <w:rFonts w:cs="Arial"/>
-                <w:b/>
-                <w:bCs/>
-                <w:szCs w:val="24"/>
-              </w:rPr>
               <w:t>Description</w:t>
             </w:r>
-            <w:proofErr w:type="spellEnd"/>
           </w:p>
         </w:tc>
       </w:tr>
@@ -13092,7 +12353,6 @@
                 <w:szCs w:val="24"/>
               </w:rPr>
             </w:pPr>
-            <w:proofErr w:type="spellStart"/>
             <w:r>
               <w:rPr>
                 <w:rFonts w:cs="Arial"/>
@@ -13100,7 +12360,6 @@
               </w:rPr>
               <w:t>Integer</w:t>
             </w:r>
-            <w:proofErr w:type="spellEnd"/>
           </w:p>
         </w:tc>
         <w:tc>
@@ -13209,21 +12468,12 @@
                 <w:szCs w:val="24"/>
               </w:rPr>
             </w:pPr>
-            <w:proofErr w:type="spellStart"/>
-            <w:r>
-              <w:rPr>
-                <w:rFonts w:cs="Arial"/>
-                <w:szCs w:val="24"/>
-              </w:rPr>
-              <w:t>VarChar</w:t>
-            </w:r>
-            <w:proofErr w:type="spellEnd"/>
-            <w:r>
-              <w:rPr>
-                <w:rFonts w:cs="Arial"/>
-                <w:szCs w:val="24"/>
-              </w:rPr>
-              <w:t>(20)</w:t>
+            <w:r>
+              <w:rPr>
+                <w:rFonts w:cs="Arial"/>
+                <w:szCs w:val="24"/>
+              </w:rPr>
+              <w:t>VarChar(20)</w:t>
             </w:r>
           </w:p>
         </w:tc>
@@ -13278,39 +12528,7 @@
                 <w:rFonts w:cs="Arial"/>
                 <w:szCs w:val="24"/>
               </w:rPr>
-              <w:t xml:space="preserve">Rodzaj ubezpieczenia OC, AC, pakiet </w:t>
-            </w:r>
-            <w:proofErr w:type="spellStart"/>
-            <w:r>
-              <w:rPr>
-                <w:rFonts w:cs="Arial"/>
-                <w:szCs w:val="24"/>
-              </w:rPr>
-              <w:t>premium</w:t>
-            </w:r>
-            <w:proofErr w:type="spellEnd"/>
-            <w:r>
-              <w:rPr>
-                <w:rFonts w:cs="Arial"/>
-                <w:szCs w:val="24"/>
-              </w:rPr>
-              <w:t xml:space="preserve"> </w:t>
-            </w:r>
-            <w:proofErr w:type="spellStart"/>
-            <w:r>
-              <w:rPr>
-                <w:rFonts w:cs="Arial"/>
-                <w:szCs w:val="24"/>
-              </w:rPr>
-              <w:t>tip</w:t>
-            </w:r>
-            <w:proofErr w:type="spellEnd"/>
-            <w:r>
-              <w:rPr>
-                <w:rFonts w:cs="Arial"/>
-                <w:szCs w:val="24"/>
-              </w:rPr>
-              <w:t>.</w:t>
+              <w:t>Rodzaj ubezpieczenia OC, AC, pakiet premium tip.</w:t>
             </w:r>
           </w:p>
         </w:tc>
@@ -13365,7 +12583,6 @@
                 <w:szCs w:val="24"/>
               </w:rPr>
             </w:pPr>
-            <w:proofErr w:type="spellStart"/>
             <w:r>
               <w:rPr>
                 <w:rFonts w:cs="Arial"/>
@@ -13373,7 +12590,6 @@
               </w:rPr>
               <w:t>Date</w:t>
             </w:r>
-            <w:proofErr w:type="spellEnd"/>
           </w:p>
         </w:tc>
         <w:tc>
@@ -13487,7 +12703,6 @@
                 <w:szCs w:val="24"/>
               </w:rPr>
             </w:pPr>
-            <w:proofErr w:type="spellStart"/>
             <w:r>
               <w:rPr>
                 <w:rFonts w:cs="Arial"/>
@@ -13495,7 +12710,6 @@
               </w:rPr>
               <w:t>Date</w:t>
             </w:r>
-            <w:proofErr w:type="spellEnd"/>
           </w:p>
         </w:tc>
         <w:tc>
@@ -13594,7 +12808,6 @@
         </w:rPr>
         <w:t xml:space="preserve"> </w:t>
       </w:r>
-      <w:proofErr w:type="spellStart"/>
       <w:r>
         <w:rPr>
           <w:rFonts w:cs="Arial"/>
@@ -13602,17 +12815,7 @@
           <w:bCs/>
           <w:szCs w:val="24"/>
         </w:rPr>
-        <w:t>Usluga</w:t>
-      </w:r>
-      <w:proofErr w:type="spellEnd"/>
-      <w:r>
-        <w:rPr>
-          <w:rFonts w:cs="Arial"/>
-          <w:b/>
-          <w:bCs/>
-          <w:szCs w:val="24"/>
-        </w:rPr>
-        <w:t xml:space="preserve"> – </w:t>
+        <w:t xml:space="preserve">Usluga – </w:t>
       </w:r>
       <w:r>
         <w:rPr>
@@ -13680,7 +12883,6 @@
                 <w:szCs w:val="24"/>
               </w:rPr>
             </w:pPr>
-            <w:proofErr w:type="spellStart"/>
             <w:r>
               <w:rPr>
                 <w:rFonts w:cs="Arial"/>
@@ -13688,19 +12890,30 @@
                 <w:bCs/>
                 <w:szCs w:val="24"/>
               </w:rPr>
-              <w:t>Attribute</w:t>
-            </w:r>
-            <w:proofErr w:type="spellEnd"/>
-            <w:r>
+              <w:t>Attribute Name</w:t>
+            </w:r>
+          </w:p>
+        </w:tc>
+        <w:tc>
+          <w:tcPr>
+            <w:tcW w:w="0" w:type="auto"/>
+            <w:shd w:val="pct10" w:color="auto" w:fill="auto"/>
+            <w:vAlign w:val="center"/>
+          </w:tcPr>
+          <w:p>
+            <w:pPr>
+              <w:keepNext/>
+              <w:autoSpaceDE w:val="0"/>
+              <w:autoSpaceDN w:val="0"/>
+              <w:adjustRightInd w:val="0"/>
+              <w:spacing w:after="0" w:line="240" w:lineRule="auto"/>
               <w:rPr>
                 <w:rFonts w:cs="Arial"/>
                 <w:b/>
                 <w:bCs/>
                 <w:szCs w:val="24"/>
               </w:rPr>
-              <w:t xml:space="preserve"> </w:t>
-            </w:r>
-            <w:proofErr w:type="spellStart"/>
+            </w:pPr>
             <w:r>
               <w:rPr>
                 <w:rFonts w:cs="Arial"/>
@@ -13708,9 +12921,8 @@
                 <w:bCs/>
                 <w:szCs w:val="24"/>
               </w:rPr>
-              <w:t>Name</w:t>
-            </w:r>
-            <w:proofErr w:type="spellEnd"/>
+              <w:t>Data Type</w:t>
+            </w:r>
           </w:p>
         </w:tc>
         <w:tc>
@@ -13740,94 +12952,39 @@
                 <w:bCs/>
                 <w:szCs w:val="24"/>
               </w:rPr>
-              <w:t xml:space="preserve">Data </w:t>
-            </w:r>
-            <w:proofErr w:type="spellStart"/>
-            <w:r>
+              <w:t xml:space="preserve">Mandatory </w:t>
+            </w:r>
+          </w:p>
+        </w:tc>
+        <w:tc>
+          <w:tcPr>
+            <w:tcW w:w="0" w:type="auto"/>
+            <w:shd w:val="pct10" w:color="auto" w:fill="auto"/>
+            <w:vAlign w:val="center"/>
+          </w:tcPr>
+          <w:p>
+            <w:pPr>
+              <w:keepNext/>
+              <w:autoSpaceDE w:val="0"/>
+              <w:autoSpaceDN w:val="0"/>
+              <w:adjustRightInd w:val="0"/>
+              <w:spacing w:after="0" w:line="240" w:lineRule="auto"/>
               <w:rPr>
                 <w:rFonts w:cs="Arial"/>
                 <w:b/>
                 <w:bCs/>
                 <w:szCs w:val="24"/>
               </w:rPr>
-              <w:t>Type</w:t>
-            </w:r>
-            <w:proofErr w:type="spellEnd"/>
-          </w:p>
-        </w:tc>
-        <w:tc>
-          <w:tcPr>
-            <w:tcW w:w="0" w:type="auto"/>
-            <w:shd w:val="pct10" w:color="auto" w:fill="auto"/>
-            <w:vAlign w:val="center"/>
-          </w:tcPr>
-          <w:p>
-            <w:pPr>
-              <w:keepNext/>
-              <w:autoSpaceDE w:val="0"/>
-              <w:autoSpaceDN w:val="0"/>
-              <w:adjustRightInd w:val="0"/>
-              <w:spacing w:after="0" w:line="240" w:lineRule="auto"/>
+            </w:pPr>
+            <w:r>
               <w:rPr>
                 <w:rFonts w:cs="Arial"/>
                 <w:b/>
                 <w:bCs/>
                 <w:szCs w:val="24"/>
               </w:rPr>
-            </w:pPr>
-            <w:proofErr w:type="spellStart"/>
-            <w:r>
-              <w:rPr>
-                <w:rFonts w:cs="Arial"/>
-                <w:b/>
-                <w:bCs/>
-                <w:szCs w:val="24"/>
-              </w:rPr>
-              <w:t>Mandatory</w:t>
-            </w:r>
-            <w:proofErr w:type="spellEnd"/>
-            <w:r>
-              <w:rPr>
-                <w:rFonts w:cs="Arial"/>
-                <w:b/>
-                <w:bCs/>
-                <w:szCs w:val="24"/>
-              </w:rPr>
-              <w:t xml:space="preserve"> </w:t>
-            </w:r>
-          </w:p>
-        </w:tc>
-        <w:tc>
-          <w:tcPr>
-            <w:tcW w:w="0" w:type="auto"/>
-            <w:shd w:val="pct10" w:color="auto" w:fill="auto"/>
-            <w:vAlign w:val="center"/>
-          </w:tcPr>
-          <w:p>
-            <w:pPr>
-              <w:keepNext/>
-              <w:autoSpaceDE w:val="0"/>
-              <w:autoSpaceDN w:val="0"/>
-              <w:adjustRightInd w:val="0"/>
-              <w:spacing w:after="0" w:line="240" w:lineRule="auto"/>
-              <w:rPr>
-                <w:rFonts w:cs="Arial"/>
-                <w:b/>
-                <w:bCs/>
-                <w:szCs w:val="24"/>
-              </w:rPr>
-            </w:pPr>
-            <w:proofErr w:type="spellStart"/>
-            <w:r>
-              <w:rPr>
-                <w:rFonts w:cs="Arial"/>
-                <w:b/>
-                <w:bCs/>
-                <w:szCs w:val="24"/>
-              </w:rPr>
               <w:t>Description</w:t>
             </w:r>
-            <w:proofErr w:type="spellEnd"/>
           </w:p>
         </w:tc>
       </w:tr>
@@ -13888,7 +13045,6 @@
                 <w:szCs w:val="24"/>
               </w:rPr>
             </w:pPr>
-            <w:proofErr w:type="spellStart"/>
             <w:r>
               <w:rPr>
                 <w:rFonts w:cs="Arial"/>
@@ -13896,7 +13052,6 @@
               </w:rPr>
               <w:t>Integer</w:t>
             </w:r>
-            <w:proofErr w:type="spellEnd"/>
           </w:p>
         </w:tc>
         <w:tc>
@@ -14009,21 +13164,12 @@
                 <w:szCs w:val="24"/>
               </w:rPr>
             </w:pPr>
-            <w:proofErr w:type="spellStart"/>
-            <w:r>
-              <w:rPr>
-                <w:rFonts w:cs="Arial"/>
-                <w:szCs w:val="24"/>
-              </w:rPr>
-              <w:t>VarChar</w:t>
-            </w:r>
-            <w:proofErr w:type="spellEnd"/>
-            <w:r>
-              <w:rPr>
-                <w:rFonts w:cs="Arial"/>
-                <w:szCs w:val="24"/>
-              </w:rPr>
-              <w:t>(40)</w:t>
+            <w:r>
+              <w:rPr>
+                <w:rFonts w:cs="Arial"/>
+                <w:szCs w:val="24"/>
+              </w:rPr>
+              <w:t>VarChar(40)</w:t>
             </w:r>
           </w:p>
         </w:tc>
@@ -14212,7 +13358,6 @@
                 <w:szCs w:val="24"/>
               </w:rPr>
             </w:pPr>
-            <w:proofErr w:type="spellStart"/>
             <w:r>
               <w:rPr>
                 <w:rFonts w:cs="Arial"/>
@@ -14220,19 +13365,30 @@
                 <w:bCs/>
                 <w:szCs w:val="24"/>
               </w:rPr>
-              <w:t>Attribute</w:t>
-            </w:r>
-            <w:proofErr w:type="spellEnd"/>
-            <w:r>
+              <w:t>Attribute Name</w:t>
+            </w:r>
+          </w:p>
+        </w:tc>
+        <w:tc>
+          <w:tcPr>
+            <w:tcW w:w="0" w:type="auto"/>
+            <w:shd w:val="pct10" w:color="auto" w:fill="auto"/>
+            <w:vAlign w:val="center"/>
+          </w:tcPr>
+          <w:p>
+            <w:pPr>
+              <w:keepNext/>
+              <w:autoSpaceDE w:val="0"/>
+              <w:autoSpaceDN w:val="0"/>
+              <w:adjustRightInd w:val="0"/>
+              <w:spacing w:after="0" w:line="240" w:lineRule="auto"/>
               <w:rPr>
                 <w:rFonts w:cs="Arial"/>
                 <w:b/>
                 <w:bCs/>
                 <w:szCs w:val="24"/>
               </w:rPr>
-              <w:t xml:space="preserve"> </w:t>
-            </w:r>
-            <w:proofErr w:type="spellStart"/>
+            </w:pPr>
             <w:r>
               <w:rPr>
                 <w:rFonts w:cs="Arial"/>
@@ -14240,9 +13396,8 @@
                 <w:bCs/>
                 <w:szCs w:val="24"/>
               </w:rPr>
-              <w:t>Name</w:t>
-            </w:r>
-            <w:proofErr w:type="spellEnd"/>
+              <w:t>Data Type</w:t>
+            </w:r>
           </w:p>
         </w:tc>
         <w:tc>
@@ -14272,85 +13427,39 @@
                 <w:bCs/>
                 <w:szCs w:val="24"/>
               </w:rPr>
-              <w:t xml:space="preserve">Data </w:t>
-            </w:r>
-            <w:proofErr w:type="spellStart"/>
-            <w:r>
+              <w:t>Mandatory</w:t>
+            </w:r>
+          </w:p>
+        </w:tc>
+        <w:tc>
+          <w:tcPr>
+            <w:tcW w:w="0" w:type="auto"/>
+            <w:shd w:val="pct10" w:color="auto" w:fill="auto"/>
+            <w:vAlign w:val="center"/>
+          </w:tcPr>
+          <w:p>
+            <w:pPr>
+              <w:keepNext/>
+              <w:autoSpaceDE w:val="0"/>
+              <w:autoSpaceDN w:val="0"/>
+              <w:adjustRightInd w:val="0"/>
+              <w:spacing w:after="0" w:line="240" w:lineRule="auto"/>
               <w:rPr>
                 <w:rFonts w:cs="Arial"/>
                 <w:b/>
                 <w:bCs/>
                 <w:szCs w:val="24"/>
               </w:rPr>
-              <w:t>Type</w:t>
-            </w:r>
-            <w:proofErr w:type="spellEnd"/>
-          </w:p>
-        </w:tc>
-        <w:tc>
-          <w:tcPr>
-            <w:tcW w:w="0" w:type="auto"/>
-            <w:shd w:val="pct10" w:color="auto" w:fill="auto"/>
-            <w:vAlign w:val="center"/>
-          </w:tcPr>
-          <w:p>
-            <w:pPr>
-              <w:keepNext/>
-              <w:autoSpaceDE w:val="0"/>
-              <w:autoSpaceDN w:val="0"/>
-              <w:adjustRightInd w:val="0"/>
-              <w:spacing w:after="0" w:line="240" w:lineRule="auto"/>
+            </w:pPr>
+            <w:r>
               <w:rPr>
                 <w:rFonts w:cs="Arial"/>
                 <w:b/>
                 <w:bCs/>
                 <w:szCs w:val="24"/>
               </w:rPr>
-            </w:pPr>
-            <w:proofErr w:type="spellStart"/>
-            <w:r>
-              <w:rPr>
-                <w:rFonts w:cs="Arial"/>
-                <w:b/>
-                <w:bCs/>
-                <w:szCs w:val="24"/>
-              </w:rPr>
-              <w:t>Mandatory</w:t>
-            </w:r>
-            <w:proofErr w:type="spellEnd"/>
-          </w:p>
-        </w:tc>
-        <w:tc>
-          <w:tcPr>
-            <w:tcW w:w="0" w:type="auto"/>
-            <w:shd w:val="pct10" w:color="auto" w:fill="auto"/>
-            <w:vAlign w:val="center"/>
-          </w:tcPr>
-          <w:p>
-            <w:pPr>
-              <w:keepNext/>
-              <w:autoSpaceDE w:val="0"/>
-              <w:autoSpaceDN w:val="0"/>
-              <w:adjustRightInd w:val="0"/>
-              <w:spacing w:after="0" w:line="240" w:lineRule="auto"/>
-              <w:rPr>
-                <w:rFonts w:cs="Arial"/>
-                <w:b/>
-                <w:bCs/>
-                <w:szCs w:val="24"/>
-              </w:rPr>
-            </w:pPr>
-            <w:proofErr w:type="spellStart"/>
-            <w:r>
-              <w:rPr>
-                <w:rFonts w:cs="Arial"/>
-                <w:b/>
-                <w:bCs/>
-                <w:szCs w:val="24"/>
-              </w:rPr>
               <w:t>Description</w:t>
             </w:r>
-            <w:proofErr w:type="spellEnd"/>
           </w:p>
         </w:tc>
       </w:tr>
@@ -14404,7 +13513,6 @@
                 <w:szCs w:val="24"/>
               </w:rPr>
             </w:pPr>
-            <w:proofErr w:type="spellStart"/>
             <w:r>
               <w:rPr>
                 <w:rFonts w:cs="Arial"/>
@@ -14412,7 +13520,6 @@
               </w:rPr>
               <w:t>Integer</w:t>
             </w:r>
-            <w:proofErr w:type="spellEnd"/>
           </w:p>
         </w:tc>
         <w:tc>
@@ -14493,57 +13600,39 @@
                 <w:szCs w:val="24"/>
               </w:rPr>
             </w:pPr>
-            <w:proofErr w:type="spellStart"/>
-            <w:r>
-              <w:rPr>
-                <w:rFonts w:cs="Arial"/>
-                <w:szCs w:val="24"/>
-              </w:rPr>
-              <w:t>Wysokosc</w:t>
-            </w:r>
-            <w:proofErr w:type="spellEnd"/>
-            <w:r>
-              <w:rPr>
-                <w:rFonts w:cs="Arial"/>
-                <w:szCs w:val="24"/>
-              </w:rPr>
-              <w:t xml:space="preserve"> wynagrodzenia</w:t>
-            </w:r>
-          </w:p>
-        </w:tc>
-        <w:tc>
-          <w:tcPr>
-            <w:tcW w:w="0" w:type="auto"/>
-            <w:shd w:val="clear" w:color="auto" w:fill="auto"/>
-            <w:vAlign w:val="center"/>
-          </w:tcPr>
-          <w:p>
-            <w:pPr>
-              <w:keepNext/>
-              <w:autoSpaceDE w:val="0"/>
-              <w:autoSpaceDN w:val="0"/>
-              <w:adjustRightInd w:val="0"/>
-              <w:spacing w:after="0" w:line="240" w:lineRule="auto"/>
-              <w:rPr>
-                <w:rFonts w:cs="Arial"/>
-                <w:szCs w:val="24"/>
-              </w:rPr>
-            </w:pPr>
-            <w:proofErr w:type="spellStart"/>
-            <w:r>
-              <w:rPr>
-                <w:rFonts w:cs="Arial"/>
-                <w:szCs w:val="24"/>
-              </w:rPr>
-              <w:t>Float</w:t>
-            </w:r>
-            <w:proofErr w:type="spellEnd"/>
-            <w:r>
-              <w:rPr>
-                <w:rFonts w:cs="Arial"/>
-                <w:szCs w:val="24"/>
-              </w:rPr>
-              <w:t>(126)</w:t>
+            <w:r>
+              <w:rPr>
+                <w:rFonts w:cs="Arial"/>
+                <w:szCs w:val="24"/>
+              </w:rPr>
+              <w:t>Wysokosc wynagrodzenia</w:t>
+            </w:r>
+          </w:p>
+        </w:tc>
+        <w:tc>
+          <w:tcPr>
+            <w:tcW w:w="0" w:type="auto"/>
+            <w:shd w:val="clear" w:color="auto" w:fill="auto"/>
+            <w:vAlign w:val="center"/>
+          </w:tcPr>
+          <w:p>
+            <w:pPr>
+              <w:keepNext/>
+              <w:autoSpaceDE w:val="0"/>
+              <w:autoSpaceDN w:val="0"/>
+              <w:adjustRightInd w:val="0"/>
+              <w:spacing w:after="0" w:line="240" w:lineRule="auto"/>
+              <w:rPr>
+                <w:rFonts w:cs="Arial"/>
+                <w:szCs w:val="24"/>
+              </w:rPr>
+            </w:pPr>
+            <w:r>
+              <w:rPr>
+                <w:rFonts w:cs="Arial"/>
+                <w:szCs w:val="24"/>
+              </w:rPr>
+              <w:t>Float(126)</w:t>
             </w:r>
           </w:p>
         </w:tc>
@@ -14652,21 +13741,12 @@
                 <w:szCs w:val="24"/>
               </w:rPr>
             </w:pPr>
-            <w:proofErr w:type="spellStart"/>
-            <w:r>
-              <w:rPr>
-                <w:rFonts w:cs="Arial"/>
-                <w:szCs w:val="24"/>
-              </w:rPr>
-              <w:t>Float</w:t>
-            </w:r>
-            <w:proofErr w:type="spellEnd"/>
-            <w:r>
-              <w:rPr>
-                <w:rFonts w:cs="Arial"/>
-                <w:szCs w:val="24"/>
-              </w:rPr>
-              <w:t>(126)</w:t>
+            <w:r>
+              <w:rPr>
+                <w:rFonts w:cs="Arial"/>
+                <w:szCs w:val="24"/>
+              </w:rPr>
+              <w:t>Float(126)</w:t>
             </w:r>
           </w:p>
         </w:tc>
@@ -14773,21 +13853,12 @@
                 <w:szCs w:val="24"/>
               </w:rPr>
             </w:pPr>
-            <w:proofErr w:type="spellStart"/>
-            <w:r>
-              <w:rPr>
-                <w:rFonts w:cs="Arial"/>
-                <w:szCs w:val="24"/>
-              </w:rPr>
-              <w:t>Float</w:t>
-            </w:r>
-            <w:proofErr w:type="spellEnd"/>
-            <w:r>
-              <w:rPr>
-                <w:rFonts w:cs="Arial"/>
-                <w:szCs w:val="24"/>
-              </w:rPr>
-              <w:t>(126)</w:t>
+            <w:r>
+              <w:rPr>
+                <w:rFonts w:cs="Arial"/>
+                <w:szCs w:val="24"/>
+              </w:rPr>
+              <w:t>Float(126)</w:t>
             </w:r>
           </w:p>
         </w:tc>
@@ -15259,7 +14330,6 @@
                 <w:szCs w:val="24"/>
               </w:rPr>
             </w:pPr>
-            <w:proofErr w:type="spellStart"/>
             <w:r>
               <w:rPr>
                 <w:rFonts w:cs="Arial"/>
@@ -15267,29 +14337,8 @@
                 <w:bCs/>
                 <w:szCs w:val="24"/>
               </w:rPr>
-              <w:t>Relationship</w:t>
-            </w:r>
-            <w:proofErr w:type="spellEnd"/>
-            <w:r>
-              <w:rPr>
-                <w:rFonts w:cs="Arial"/>
-                <w:b/>
-                <w:bCs/>
-                <w:szCs w:val="24"/>
-              </w:rPr>
-              <w:t xml:space="preserve"> </w:t>
-            </w:r>
-            <w:proofErr w:type="spellStart"/>
-            <w:r>
-              <w:rPr>
-                <w:rFonts w:cs="Arial"/>
-                <w:b/>
-                <w:bCs/>
-                <w:szCs w:val="24"/>
-              </w:rPr>
-              <w:t>Name</w:t>
-            </w:r>
-            <w:proofErr w:type="spellEnd"/>
+              <w:t>Relationship Name</w:t>
+            </w:r>
           </w:p>
         </w:tc>
         <w:tc>
@@ -15318,7 +14367,6 @@
                 <w:szCs w:val="24"/>
               </w:rPr>
             </w:pPr>
-            <w:proofErr w:type="spellStart"/>
             <w:r>
               <w:rPr>
                 <w:rFonts w:cs="Arial"/>
@@ -15326,29 +14374,8 @@
                 <w:bCs/>
                 <w:szCs w:val="24"/>
               </w:rPr>
-              <w:t>Relationship</w:t>
-            </w:r>
-            <w:proofErr w:type="spellEnd"/>
-            <w:r>
-              <w:rPr>
-                <w:rFonts w:cs="Arial"/>
-                <w:b/>
-                <w:bCs/>
-                <w:szCs w:val="24"/>
-              </w:rPr>
-              <w:t xml:space="preserve"> </w:t>
-            </w:r>
-            <w:proofErr w:type="spellStart"/>
-            <w:r>
-              <w:rPr>
-                <w:rFonts w:cs="Arial"/>
-                <w:b/>
-                <w:bCs/>
-                <w:szCs w:val="24"/>
-              </w:rPr>
-              <w:t>Type</w:t>
-            </w:r>
-            <w:proofErr w:type="spellEnd"/>
+              <w:t>Relationship Type</w:t>
+            </w:r>
           </w:p>
         </w:tc>
         <w:tc>
@@ -15377,7 +14404,6 @@
                 <w:szCs w:val="24"/>
               </w:rPr>
             </w:pPr>
-            <w:proofErr w:type="spellStart"/>
             <w:r>
               <w:rPr>
                 <w:rFonts w:cs="Arial"/>
@@ -15385,29 +14411,8 @@
                 <w:bCs/>
                 <w:szCs w:val="24"/>
               </w:rPr>
-              <w:t>Relationship</w:t>
-            </w:r>
-            <w:proofErr w:type="spellEnd"/>
-            <w:r>
-              <w:rPr>
-                <w:rFonts w:cs="Arial"/>
-                <w:b/>
-                <w:bCs/>
-                <w:szCs w:val="24"/>
-              </w:rPr>
-              <w:t xml:space="preserve"> </w:t>
-            </w:r>
-            <w:proofErr w:type="spellStart"/>
-            <w:r>
-              <w:rPr>
-                <w:rFonts w:cs="Arial"/>
-                <w:b/>
-                <w:bCs/>
-                <w:szCs w:val="24"/>
-              </w:rPr>
-              <w:t>Between</w:t>
-            </w:r>
-            <w:proofErr w:type="spellEnd"/>
+              <w:t>Relationship Between</w:t>
+            </w:r>
           </w:p>
         </w:tc>
         <w:tc>
@@ -15436,7 +14441,6 @@
                 <w:szCs w:val="24"/>
               </w:rPr>
             </w:pPr>
-            <w:proofErr w:type="spellStart"/>
             <w:r>
               <w:rPr>
                 <w:rFonts w:cs="Arial"/>
@@ -15446,7 +14450,6 @@
               </w:rPr>
               <w:t>Cardinality</w:t>
             </w:r>
-            <w:proofErr w:type="spellEnd"/>
           </w:p>
         </w:tc>
       </w:tr>
@@ -15524,17 +14527,8 @@
                 <w:rFonts w:cs="Arial"/>
                 <w:szCs w:val="24"/>
               </w:rPr>
-              <w:t>Non-</w:t>
-            </w:r>
-            <w:proofErr w:type="spellStart"/>
-            <w:r>
-              <w:rPr>
-                <w:rFonts w:cs="Arial"/>
-                <w:szCs w:val="24"/>
-              </w:rPr>
-              <w:t>Identifying</w:t>
-            </w:r>
-            <w:proofErr w:type="spellEnd"/>
+              <w:t>Non-Identifying</w:t>
+            </w:r>
           </w:p>
         </w:tc>
         <w:tc>
@@ -15685,17 +14679,8 @@
                 <w:rFonts w:cs="Arial"/>
                 <w:szCs w:val="24"/>
               </w:rPr>
-              <w:t>Non-</w:t>
-            </w:r>
-            <w:proofErr w:type="spellStart"/>
-            <w:r>
-              <w:rPr>
-                <w:rFonts w:cs="Arial"/>
-                <w:szCs w:val="24"/>
-              </w:rPr>
-              <w:t>Identifying</w:t>
-            </w:r>
-            <w:proofErr w:type="spellEnd"/>
+              <w:t>Non-Identifying</w:t>
+            </w:r>
           </w:p>
         </w:tc>
         <w:tc>
@@ -15839,17 +14824,8 @@
                 <w:rFonts w:cs="Arial"/>
                 <w:szCs w:val="24"/>
               </w:rPr>
-              <w:t>Non-</w:t>
-            </w:r>
-            <w:proofErr w:type="spellStart"/>
-            <w:r>
-              <w:rPr>
-                <w:rFonts w:cs="Arial"/>
-                <w:szCs w:val="24"/>
-              </w:rPr>
-              <w:t>Identifying</w:t>
-            </w:r>
-            <w:proofErr w:type="spellEnd"/>
+              <w:t>Non-Identifying</w:t>
+            </w:r>
           </w:p>
         </w:tc>
         <w:tc>
@@ -15993,17 +14969,8 @@
                 <w:rFonts w:cs="Arial"/>
                 <w:szCs w:val="24"/>
               </w:rPr>
-              <w:t>Non-</w:t>
-            </w:r>
-            <w:proofErr w:type="spellStart"/>
-            <w:r>
-              <w:rPr>
-                <w:rFonts w:cs="Arial"/>
-                <w:szCs w:val="24"/>
-              </w:rPr>
-              <w:t>Identifying</w:t>
-            </w:r>
-            <w:proofErr w:type="spellEnd"/>
+              <w:t>Non-Identifying</w:t>
+            </w:r>
           </w:p>
         </w:tc>
         <w:tc>
@@ -16147,17 +15114,8 @@
                 <w:rFonts w:cs="Arial"/>
                 <w:szCs w:val="24"/>
               </w:rPr>
-              <w:t>Non-</w:t>
-            </w:r>
-            <w:proofErr w:type="spellStart"/>
-            <w:r>
-              <w:rPr>
-                <w:rFonts w:cs="Arial"/>
-                <w:szCs w:val="24"/>
-              </w:rPr>
-              <w:t>Identifying</w:t>
-            </w:r>
-            <w:proofErr w:type="spellEnd"/>
+              <w:t>Non-Identifying</w:t>
+            </w:r>
           </w:p>
         </w:tc>
         <w:tc>
@@ -16301,17 +15259,8 @@
                 <w:rFonts w:cs="Arial"/>
                 <w:szCs w:val="24"/>
               </w:rPr>
-              <w:t>Non-</w:t>
-            </w:r>
-            <w:proofErr w:type="spellStart"/>
-            <w:r>
-              <w:rPr>
-                <w:rFonts w:cs="Arial"/>
-                <w:szCs w:val="24"/>
-              </w:rPr>
-              <w:t>Identifying</w:t>
-            </w:r>
-            <w:proofErr w:type="spellEnd"/>
+              <w:t>Non-Identifying</w:t>
+            </w:r>
           </w:p>
         </w:tc>
         <w:tc>
@@ -16462,17 +15411,8 @@
                 <w:rFonts w:cs="Arial"/>
                 <w:szCs w:val="24"/>
               </w:rPr>
-              <w:t>Non-</w:t>
-            </w:r>
-            <w:proofErr w:type="spellStart"/>
-            <w:r>
-              <w:rPr>
-                <w:rFonts w:cs="Arial"/>
-                <w:szCs w:val="24"/>
-              </w:rPr>
-              <w:t>Identifying</w:t>
-            </w:r>
-            <w:proofErr w:type="spellEnd"/>
+              <w:t>Non-Identifying</w:t>
+            </w:r>
           </w:p>
         </w:tc>
         <w:tc>
@@ -16630,17 +15570,8 @@
                 <w:rFonts w:cs="Arial"/>
                 <w:szCs w:val="24"/>
               </w:rPr>
-              <w:t>Non-</w:t>
-            </w:r>
-            <w:proofErr w:type="spellStart"/>
-            <w:r>
-              <w:rPr>
-                <w:rFonts w:cs="Arial"/>
-                <w:szCs w:val="24"/>
-              </w:rPr>
-              <w:t>Identifying</w:t>
-            </w:r>
-            <w:proofErr w:type="spellEnd"/>
+              <w:t>Non-Identifying</w:t>
+            </w:r>
           </w:p>
         </w:tc>
         <w:tc>
@@ -16784,17 +15715,8 @@
                 <w:rFonts w:cs="Arial"/>
                 <w:szCs w:val="24"/>
               </w:rPr>
-              <w:t>Non-</w:t>
-            </w:r>
-            <w:proofErr w:type="spellStart"/>
-            <w:r>
-              <w:rPr>
-                <w:rFonts w:cs="Arial"/>
-                <w:szCs w:val="24"/>
-              </w:rPr>
-              <w:t>Identifying</w:t>
-            </w:r>
-            <w:proofErr w:type="spellEnd"/>
+              <w:t>Non-Identifying</w:t>
+            </w:r>
           </w:p>
         </w:tc>
         <w:tc>
@@ -16931,17 +15853,8 @@
                 <w:rFonts w:cs="Arial"/>
                 <w:szCs w:val="24"/>
               </w:rPr>
-              <w:t>Non-</w:t>
-            </w:r>
-            <w:proofErr w:type="spellStart"/>
-            <w:r>
-              <w:rPr>
-                <w:rFonts w:cs="Arial"/>
-                <w:szCs w:val="24"/>
-              </w:rPr>
-              <w:t>Identifying</w:t>
-            </w:r>
-            <w:proofErr w:type="spellEnd"/>
+              <w:t>Non-Identifying</w:t>
+            </w:r>
           </w:p>
         </w:tc>
         <w:tc>
@@ -17078,19 +15991,8 @@
                 <w:rFonts w:cs="Arial"/>
                 <w:szCs w:val="24"/>
               </w:rPr>
-              <w:t>Non-</w:t>
-            </w:r>
-            <w:bookmarkStart w:id="0" w:name="_GoBack"/>
-            <w:proofErr w:type="spellStart"/>
-            <w:r>
-              <w:rPr>
-                <w:rFonts w:cs="Arial"/>
-                <w:szCs w:val="24"/>
-              </w:rPr>
-              <w:t>Identifying</w:t>
-            </w:r>
-            <w:bookmarkEnd w:id="0"/>
-            <w:proofErr w:type="spellEnd"/>
+              <w:t>Non-Identifying</w:t>
+            </w:r>
           </w:p>
         </w:tc>
         <w:tc>
@@ -17225,17 +16127,8 @@
                 <w:rFonts w:cs="Arial"/>
                 <w:szCs w:val="24"/>
               </w:rPr>
-              <w:t>Non-</w:t>
-            </w:r>
-            <w:proofErr w:type="spellStart"/>
-            <w:r>
-              <w:rPr>
-                <w:rFonts w:cs="Arial"/>
-                <w:szCs w:val="24"/>
-              </w:rPr>
-              <w:t>Identifying</w:t>
-            </w:r>
-            <w:proofErr w:type="spellEnd"/>
+              <w:t>Non-Identifying</w:t>
+            </w:r>
           </w:p>
         </w:tc>
         <w:tc>
@@ -17889,15 +16782,7 @@
     <w:p/>
     <w:p>
       <w:r>
-        <w:t xml:space="preserve">Model logiczny utworzyliśmy w programie </w:t>
-      </w:r>
-      <w:proofErr w:type="spellStart"/>
-      <w:r>
-        <w:t>Toad</w:t>
-      </w:r>
-      <w:proofErr w:type="spellEnd"/>
-      <w:r>
-        <w:t xml:space="preserve"> </w:t>
+        <w:t xml:space="preserve">Model logiczny utworzyliśmy w programie Toad </w:t>
       </w:r>
       <w:r>
         <w:t>Data Modeler</w:t>
@@ -17920,11 +16805,9 @@
       <w:r>
         <w:t xml:space="preserve"> Dodaliśmy w tym celu tablice </w:t>
       </w:r>
-      <w:proofErr w:type="spellStart"/>
       <w:r>
         <w:t>bridge’ujące</w:t>
       </w:r>
-      <w:proofErr w:type="spellEnd"/>
       <w:r>
         <w:t xml:space="preserve"> Zmieniliśmy nazwy encji </w:t>
       </w:r>
@@ -18001,18 +16884,10 @@
         <w:t xml:space="preserve">W naszym modelu konceptualnym występowało dosyć sporo związków wielu do wielu. </w:t>
       </w:r>
       <w:r>
-        <w:t xml:space="preserve">W celu ich usunięcia dodaliśmy tablice </w:t>
-      </w:r>
-      <w:proofErr w:type="spellStart"/>
-      <w:r>
-        <w:t>bridge</w:t>
-      </w:r>
-      <w:r>
-        <w:t>’ujące</w:t>
-      </w:r>
-      <w:proofErr w:type="spellEnd"/>
-      <w:r>
-        <w:t>.</w:t>
+        <w:t>W celu ich usunięcia dodaliśmy tablice bridge</w:t>
+      </w:r>
+      <w:r>
+        <w:t>’ujące.</w:t>
       </w:r>
       <w:r>
         <w:t xml:space="preserve"> Zawierają one klucze główne encji rodzica i encji dziecka.</w:t>
@@ -18210,16 +17085,387 @@
     </w:p>
     <w:p/>
     <w:p>
+      <w:r>
+        <w:t>Pojawiają się one, gdy model sugeruje istnienie związku pomiędzy zbiorami encji, ale nie istnieją ścieżki łączące wystąpienia tych encji. W naszej bazie danych takie pułapki szczelinowe pojawiają się w dwóch miejscach pomiędzy encjami „Salon samochodowy”, a „Pracownicy” i pomiędzy encjami „Salon samochodowy”, a „Samochód”. W obu przypadkach nie ma możliwości udzielenia odpowiedzi na pytanie: „W jakim salonie samochodowym zatrudniony jest konkretny pracownik?” lub dla drugiego przypadku: „W jakim salonie samochodowym znajduje się dany samochód?”. W celu rozwiązania</w:t>
+      </w:r>
+      <w:r>
+        <w:t xml:space="preserve"> tego problemu</w:t>
+      </w:r>
+      <w:r>
+        <w:t xml:space="preserve"> i uniknięcia </w:t>
+      </w:r>
+      <w:r>
+        <w:t xml:space="preserve">błędów w naszej bazie danych dodaliśmy dwa dodatkowe związki „Zatrudnia” i „Posiada samochód”. Można to zauważyć na poniższym schemacie naszej bazy danych. </w:t>
+      </w:r>
+    </w:p>
+    <w:p>
+      <w:r>
+        <w:rPr>
+          <w:noProof/>
+        </w:rPr>
+        <w:lastRenderedPageBreak/>
+        <w:drawing>
+          <wp:inline distT="0" distB="0" distL="0" distR="0" wp14:anchorId="11AEE7F5" wp14:editId="7E0557A6">
+            <wp:extent cx="5753100" cy="2714625"/>
+            <wp:effectExtent l="0" t="0" r="0" b="9525"/>
+            <wp:docPr id="5" name="Obraz 5"/>
+            <wp:cNvGraphicFramePr>
+              <a:graphicFrameLocks xmlns:a="http://schemas.openxmlformats.org/drawingml/2006/main" noChangeAspect="1"/>
+            </wp:cNvGraphicFramePr>
+            <a:graphic xmlns:a="http://schemas.openxmlformats.org/drawingml/2006/main">
+              <a:graphicData uri="http://schemas.openxmlformats.org/drawingml/2006/picture">
+                <pic:pic xmlns:pic="http://schemas.openxmlformats.org/drawingml/2006/picture">
+                  <pic:nvPicPr>
+                    <pic:cNvPr id="0" name="Picture 1"/>
+                    <pic:cNvPicPr>
+                      <a:picLocks noChangeAspect="1" noChangeArrowheads="1"/>
+                    </pic:cNvPicPr>
+                  </pic:nvPicPr>
+                  <pic:blipFill>
+                    <a:blip r:embed="rId12">
+                      <a:extLst>
+                        <a:ext uri="{28A0092B-C50C-407E-A947-70E740481C1C}">
+                          <a14:useLocalDpi xmlns:a14="http://schemas.microsoft.com/office/drawing/2010/main" val="0"/>
+                        </a:ext>
+                      </a:extLst>
+                    </a:blip>
+                    <a:srcRect/>
+                    <a:stretch>
+                      <a:fillRect/>
+                    </a:stretch>
+                  </pic:blipFill>
+                  <pic:spPr bwMode="auto">
+                    <a:xfrm>
+                      <a:off x="0" y="0"/>
+                      <a:ext cx="5753100" cy="2714625"/>
+                    </a:xfrm>
+                    <a:prstGeom prst="rect">
+                      <a:avLst/>
+                    </a:prstGeom>
+                    <a:noFill/>
+                    <a:ln>
+                      <a:noFill/>
+                    </a:ln>
+                  </pic:spPr>
+                </pic:pic>
+              </a:graphicData>
+            </a:graphic>
+          </wp:inline>
+        </w:drawing>
+      </w:r>
+    </w:p>
+    <w:p/>
+    <w:p>
       <w:pPr>
         <w:pStyle w:val="Nagwek3"/>
       </w:pPr>
       <w:r>
-        <w:t xml:space="preserve">Pułapki wahadłowe </w:t>
+        <w:t xml:space="preserve">Pułapki </w:t>
+      </w:r>
+      <w:r>
+        <w:t>wachlarzowe</w:t>
+      </w:r>
+      <w:r>
+        <w:t xml:space="preserve"> </w:t>
       </w:r>
     </w:p>
     <w:p/>
+    <w:p>
+      <w:r>
+        <w:t>Taka pułapka zachodzi wtedy gdy model przedstawia związek pomiędzy pewnymi zbiorami encji, ale wynikające z tego ścieżki pomiędzy wystąpieniami encji nie są jednoznaczne. Taka sytuacja zachodziła w przypadku encji „Usługi”, która to ma swoje specjalizacje. Z jednej encji „Usługi” wychodziło więcej niż jeden związek typu 1 – n.</w:t>
+      </w:r>
+      <w:r>
+        <w:t xml:space="preserve"> Chcąc wyeliminować ten problem zamiast posiadania dla każdej specjalizacji usługi unikalnego ID, każda z usług przejmuje unikalne ID pochodzące z encji „Usługi”. </w:t>
+      </w:r>
+    </w:p>
+    <w:p>
+      <w:r>
+        <w:lastRenderedPageBreak/>
+        <w:t xml:space="preserve">Przed usunięciem pułapki wachlarzowej: </w:t>
+      </w:r>
+      <w:r>
+        <w:rPr>
+          <w:noProof/>
+        </w:rPr>
+        <w:drawing>
+          <wp:inline distT="0" distB="0" distL="0" distR="0" wp14:anchorId="7FF8D838" wp14:editId="64D8641A">
+            <wp:extent cx="5762625" cy="3667125"/>
+            <wp:effectExtent l="0" t="0" r="9525" b="9525"/>
+            <wp:docPr id="7" name="Obraz 7"/>
+            <wp:cNvGraphicFramePr>
+              <a:graphicFrameLocks xmlns:a="http://schemas.openxmlformats.org/drawingml/2006/main" noChangeAspect="1"/>
+            </wp:cNvGraphicFramePr>
+            <a:graphic xmlns:a="http://schemas.openxmlformats.org/drawingml/2006/main">
+              <a:graphicData uri="http://schemas.openxmlformats.org/drawingml/2006/picture">
+                <pic:pic xmlns:pic="http://schemas.openxmlformats.org/drawingml/2006/picture">
+                  <pic:nvPicPr>
+                    <pic:cNvPr id="0" name="Picture 3"/>
+                    <pic:cNvPicPr>
+                      <a:picLocks noChangeAspect="1" noChangeArrowheads="1"/>
+                    </pic:cNvPicPr>
+                  </pic:nvPicPr>
+                  <pic:blipFill>
+                    <a:blip r:embed="rId13">
+                      <a:extLst>
+                        <a:ext uri="{28A0092B-C50C-407E-A947-70E740481C1C}">
+                          <a14:useLocalDpi xmlns:a14="http://schemas.microsoft.com/office/drawing/2010/main" val="0"/>
+                        </a:ext>
+                      </a:extLst>
+                    </a:blip>
+                    <a:srcRect/>
+                    <a:stretch>
+                      <a:fillRect/>
+                    </a:stretch>
+                  </pic:blipFill>
+                  <pic:spPr bwMode="auto">
+                    <a:xfrm>
+                      <a:off x="0" y="0"/>
+                      <a:ext cx="5762625" cy="3667125"/>
+                    </a:xfrm>
+                    <a:prstGeom prst="rect">
+                      <a:avLst/>
+                    </a:prstGeom>
+                    <a:noFill/>
+                    <a:ln>
+                      <a:noFill/>
+                    </a:ln>
+                  </pic:spPr>
+                </pic:pic>
+              </a:graphicData>
+            </a:graphic>
+          </wp:inline>
+        </w:drawing>
+      </w:r>
+    </w:p>
+    <w:p/>
+    <w:p>
+      <w:r>
+        <w:t>Po usunięciu pułapki wachlarzowej:</w:t>
+      </w:r>
+    </w:p>
+    <w:p>
+      <w:r>
+        <w:rPr>
+          <w:noProof/>
+        </w:rPr>
+        <w:drawing>
+          <wp:inline distT="0" distB="0" distL="0" distR="0" wp14:anchorId="23B00E6C" wp14:editId="6CA990E1">
+            <wp:extent cx="5753100" cy="3771900"/>
+            <wp:effectExtent l="0" t="0" r="0" b="0"/>
+            <wp:docPr id="8" name="Obraz 8"/>
+            <wp:cNvGraphicFramePr>
+              <a:graphicFrameLocks xmlns:a="http://schemas.openxmlformats.org/drawingml/2006/main" noChangeAspect="1"/>
+            </wp:cNvGraphicFramePr>
+            <a:graphic xmlns:a="http://schemas.openxmlformats.org/drawingml/2006/main">
+              <a:graphicData uri="http://schemas.openxmlformats.org/drawingml/2006/picture">
+                <pic:pic xmlns:pic="http://schemas.openxmlformats.org/drawingml/2006/picture">
+                  <pic:nvPicPr>
+                    <pic:cNvPr id="0" name="Picture 4"/>
+                    <pic:cNvPicPr>
+                      <a:picLocks noChangeAspect="1" noChangeArrowheads="1"/>
+                    </pic:cNvPicPr>
+                  </pic:nvPicPr>
+                  <pic:blipFill>
+                    <a:blip r:embed="rId14">
+                      <a:extLst>
+                        <a:ext uri="{28A0092B-C50C-407E-A947-70E740481C1C}">
+                          <a14:useLocalDpi xmlns:a14="http://schemas.microsoft.com/office/drawing/2010/main" val="0"/>
+                        </a:ext>
+                      </a:extLst>
+                    </a:blip>
+                    <a:srcRect/>
+                    <a:stretch>
+                      <a:fillRect/>
+                    </a:stretch>
+                  </pic:blipFill>
+                  <pic:spPr bwMode="auto">
+                    <a:xfrm>
+                      <a:off x="0" y="0"/>
+                      <a:ext cx="5753100" cy="3771900"/>
+                    </a:xfrm>
+                    <a:prstGeom prst="rect">
+                      <a:avLst/>
+                    </a:prstGeom>
+                    <a:noFill/>
+                    <a:ln>
+                      <a:noFill/>
+                    </a:ln>
+                  </pic:spPr>
+                </pic:pic>
+              </a:graphicData>
+            </a:graphic>
+          </wp:inline>
+        </w:drawing>
+      </w:r>
+    </w:p>
+    <w:p>
+      <w:pPr>
+        <w:rPr>
+          <w:rFonts w:eastAsiaTheme="majorEastAsia" w:cstheme="majorBidi"/>
+          <w:color w:val="4472C4" w:themeColor="accent1"/>
+          <w:sz w:val="28"/>
+          <w:szCs w:val="24"/>
+          <w:highlight w:val="lightGray"/>
+        </w:rPr>
+      </w:pPr>
+      <w:r>
+        <w:rPr>
+          <w:highlight w:val="lightGray"/>
+        </w:rPr>
+        <w:br w:type="page"/>
+      </w:r>
+    </w:p>
+    <w:p>
+      <w:pPr>
+        <w:pStyle w:val="Nagwek3"/>
+      </w:pPr>
+      <w:r>
+        <w:lastRenderedPageBreak/>
+        <w:t xml:space="preserve">Normalizacja bazy danych </w:t>
+      </w:r>
+    </w:p>
+    <w:p/>
+    <w:p>
+      <w:r>
+        <w:t xml:space="preserve">Główna idea normalizacji bazy danych polega na trzymaniu danych w jednym miejscu i w razie potrzeby linkowanie do nich. </w:t>
+      </w:r>
+      <w:r>
+        <w:t xml:space="preserve">Polega też ona na </w:t>
+      </w:r>
+      <w:r>
+        <w:t>innym układzie danych i relacji pomiędzy nimi, ale bez utraty danych. Tak więc normalizacja nie usuwa danych tylko zmienia schemat danych. W naszym projek</w:t>
+      </w:r>
+      <w:r>
+        <w:t xml:space="preserve">cie proces normalizacji głównie realizowany był na etapie projektowania konceptualnego. </w:t>
+      </w:r>
+    </w:p>
+    <w:p>
+      <w:r>
+        <w:t xml:space="preserve">Jedną z wielu zmian, którą udało nam się udokumentować graficznie było wydzielenie z encji „Model” atrybutu „Marka”, dzięki czemu powstała encja „Marka modelu”. </w:t>
+      </w:r>
+    </w:p>
+    <w:p>
+      <w:r>
+        <w:t>Sytuacja przed normalizacją:</w:t>
+      </w:r>
+    </w:p>
+    <w:p>
+      <w:r>
+        <w:rPr>
+          <w:noProof/>
+        </w:rPr>
+        <w:drawing>
+          <wp:inline distT="0" distB="0" distL="0" distR="0" wp14:anchorId="5D2787AD" wp14:editId="4A9E2850">
+            <wp:extent cx="4705350" cy="2552700"/>
+            <wp:effectExtent l="0" t="0" r="0" b="0"/>
+            <wp:docPr id="10" name="Obraz 10"/>
+            <wp:cNvGraphicFramePr>
+              <a:graphicFrameLocks xmlns:a="http://schemas.openxmlformats.org/drawingml/2006/main" noChangeAspect="1"/>
+            </wp:cNvGraphicFramePr>
+            <a:graphic xmlns:a="http://schemas.openxmlformats.org/drawingml/2006/main">
+              <a:graphicData uri="http://schemas.openxmlformats.org/drawingml/2006/picture">
+                <pic:pic xmlns:pic="http://schemas.openxmlformats.org/drawingml/2006/picture">
+                  <pic:nvPicPr>
+                    <pic:cNvPr id="0" name="Picture 6"/>
+                    <pic:cNvPicPr>
+                      <a:picLocks noChangeAspect="1" noChangeArrowheads="1"/>
+                    </pic:cNvPicPr>
+                  </pic:nvPicPr>
+                  <pic:blipFill>
+                    <a:blip r:embed="rId15">
+                      <a:extLst>
+                        <a:ext uri="{28A0092B-C50C-407E-A947-70E740481C1C}">
+                          <a14:useLocalDpi xmlns:a14="http://schemas.microsoft.com/office/drawing/2010/main" val="0"/>
+                        </a:ext>
+                      </a:extLst>
+                    </a:blip>
+                    <a:srcRect/>
+                    <a:stretch>
+                      <a:fillRect/>
+                    </a:stretch>
+                  </pic:blipFill>
+                  <pic:spPr bwMode="auto">
+                    <a:xfrm>
+                      <a:off x="0" y="0"/>
+                      <a:ext cx="4705350" cy="2552700"/>
+                    </a:xfrm>
+                    <a:prstGeom prst="rect">
+                      <a:avLst/>
+                    </a:prstGeom>
+                    <a:noFill/>
+                    <a:ln>
+                      <a:noFill/>
+                    </a:ln>
+                  </pic:spPr>
+                </pic:pic>
+              </a:graphicData>
+            </a:graphic>
+          </wp:inline>
+        </w:drawing>
+      </w:r>
+    </w:p>
+    <w:p>
+      <w:r>
+        <w:t>Sytuacja po normalizacji:</w:t>
+      </w:r>
+      <w:bookmarkStart w:id="0" w:name="_GoBack"/>
+      <w:bookmarkEnd w:id="0"/>
+      <w:r>
+        <w:rPr>
+          <w:noProof/>
+        </w:rPr>
+        <w:drawing>
+          <wp:inline distT="0" distB="0" distL="0" distR="0" wp14:anchorId="27751542" wp14:editId="0A5DB2A5">
+            <wp:extent cx="5619750" cy="3486150"/>
+            <wp:effectExtent l="0" t="0" r="0" b="0"/>
+            <wp:docPr id="11" name="Obraz 11"/>
+            <wp:cNvGraphicFramePr>
+              <a:graphicFrameLocks xmlns:a="http://schemas.openxmlformats.org/drawingml/2006/main" noChangeAspect="1"/>
+            </wp:cNvGraphicFramePr>
+            <a:graphic xmlns:a="http://schemas.openxmlformats.org/drawingml/2006/main">
+              <a:graphicData uri="http://schemas.openxmlformats.org/drawingml/2006/picture">
+                <pic:pic xmlns:pic="http://schemas.openxmlformats.org/drawingml/2006/picture">
+                  <pic:nvPicPr>
+                    <pic:cNvPr id="0" name="Picture 7"/>
+                    <pic:cNvPicPr>
+                      <a:picLocks noChangeAspect="1" noChangeArrowheads="1"/>
+                    </pic:cNvPicPr>
+                  </pic:nvPicPr>
+                  <pic:blipFill>
+                    <a:blip r:embed="rId16">
+                      <a:extLst>
+                        <a:ext uri="{28A0092B-C50C-407E-A947-70E740481C1C}">
+                          <a14:useLocalDpi xmlns:a14="http://schemas.microsoft.com/office/drawing/2010/main" val="0"/>
+                        </a:ext>
+                      </a:extLst>
+                    </a:blip>
+                    <a:srcRect/>
+                    <a:stretch>
+                      <a:fillRect/>
+                    </a:stretch>
+                  </pic:blipFill>
+                  <pic:spPr bwMode="auto">
+                    <a:xfrm>
+                      <a:off x="0" y="0"/>
+                      <a:ext cx="5619750" cy="3486150"/>
+                    </a:xfrm>
+                    <a:prstGeom prst="rect">
+                      <a:avLst/>
+                    </a:prstGeom>
+                    <a:noFill/>
+                    <a:ln>
+                      <a:noFill/>
+                    </a:ln>
+                  </pic:spPr>
+                </pic:pic>
+              </a:graphicData>
+            </a:graphic>
+          </wp:inline>
+        </w:drawing>
+      </w:r>
+    </w:p>
     <w:sectPr>
-      <w:footerReference w:type="default" r:id="rId12"/>
+      <w:footerReference w:type="default" r:id="rId17"/>
       <w:pgSz w:w="11906" w:h="16838"/>
       <w:pgMar w:top="1417" w:right="1417" w:bottom="1417" w:left="1417" w:header="708" w:footer="708" w:gutter="0"/>
       <w:pgNumType w:start="0"/>
@@ -18266,7 +17512,6 @@
         <w:docPartUnique/>
       </w:docPartObj>
     </w:sdtPr>
-    <w:sdtEndPr/>
     <w:sdtContent>
       <w:p>
         <w:pPr>
@@ -20685,7 +19930,7 @@
 </file>
 
 <file path=customXml/itemProps1.xml><?xml version="1.0" encoding="utf-8"?>
-<ds:datastoreItem xmlns:ds="http://schemas.openxmlformats.org/officeDocument/2006/customXml" ds:itemID="{59A38171-B8E7-4F49-A1DE-AEC256E09824}">
+<ds:datastoreItem xmlns:ds="http://schemas.openxmlformats.org/officeDocument/2006/customXml" ds:itemID="{397E370C-AEBD-4767-9DE5-79928C1F59CC}">
   <ds:schemaRefs>
     <ds:schemaRef ds:uri="http://schemas.openxmlformats.org/officeDocument/2006/bibliography"/>
   </ds:schemaRefs>

</xml_diff>